<commit_message>
Updated Model Results in Report
</commit_message>
<xml_diff>
--- a/Reports/ProgressReport0817.docx
+++ b/Reports/ProgressReport0817.docx
@@ -45,10 +45,7 @@
         <w:jc w:val="both"/>
       </w:pPr>
       <w:r>
-        <w:t>The t</w:t>
-      </w:r>
-      <w:r>
-        <w:t>hioesterases which have a mixed specificity.</w:t>
+        <w:t>The thioesterases which have a mixed specificity.</w:t>
       </w:r>
     </w:p>
     <w:p>
@@ -81,10 +78,7 @@
         <w:jc w:val="both"/>
       </w:pPr>
       <w:r>
-        <w:t>The input dataset consists of thioesterase enzyme sequences as features and their corresponding su</w:t>
-      </w:r>
-      <w:r>
-        <w:t>btrate specificity as labels.</w:t>
+        <w:t>The input dataset consists of thioesterase enzyme sequences as features and their corresponding subtrate specificity as labels.</w:t>
       </w:r>
     </w:p>
     <w:p>
@@ -104,13 +98,7 @@
         <w:jc w:val="both"/>
       </w:pPr>
       <w:r>
-        <w:t xml:space="preserve">The number of thioesterase enzymes which </w:t>
-      </w:r>
-      <w:r>
-        <w:t xml:space="preserve">are available as input </w:t>
-      </w:r>
-      <w:r>
-        <w:t>is 106. Each enzyme has its amino acid sequence specified.</w:t>
+        <w:t>The number of thioesterase enzymes which are available as input is 106. Each enzyme has its amino acid sequence specified.</w:t>
       </w:r>
       <w:r>
         <w:t xml:space="preserve"> They have also been classified into one of the 3 labels mentioned above.</w:t>
@@ -141,11 +129,9 @@
       <w:r>
         <w:t xml:space="preserve">sequences </w:t>
       </w:r>
-      <w:proofErr w:type="gramStart"/>
-      <w:r>
-        <w:t>range</w:t>
-      </w:r>
-      <w:proofErr w:type="gramEnd"/>
+      <w:r>
+        <w:t>ranges</w:t>
+      </w:r>
       <w:r>
         <w:t xml:space="preserve"> from 300 to 412. A barplot of the length of the sequences vs the number of instances is present below:</w:t>
       </w:r>
@@ -221,10 +207,7 @@
         <w:jc w:val="both"/>
       </w:pPr>
       <w:r>
-        <w:t>The dataset has a higher percentage of metabolites which classify a</w:t>
-      </w:r>
-      <w:r>
-        <w:t>s having &gt;50% specificity at or below C12 substrates and &lt;10% specificity for above C12 substrates. The figure below highlights this trait of the dataset.</w:t>
+        <w:t>The dataset has a higher percentage of metabolites which classify as having &gt;50% specificity at or below C12 substrates and &lt;10% specificity for above C12 substrates. The figure below highlights this trait of the dataset.</w:t>
       </w:r>
     </w:p>
     <w:p>
@@ -307,27 +290,13 @@
         <w:jc w:val="both"/>
       </w:pPr>
       <w:r>
-        <w:t>This class of enzymes have highly similar sequen</w:t>
-      </w:r>
-      <w:r>
-        <w:t xml:space="preserve">ce with extrememly low variance between sequences. However, they have varying substrate specificity. A machine learning model will be unable to distinguish </w:t>
-      </w:r>
-      <w:r>
-        <w:t xml:space="preserve">between </w:t>
-      </w:r>
-      <w:r>
-        <w:t xml:space="preserve">these </w:t>
-      </w:r>
-      <w:proofErr w:type="spellStart"/>
-      <w:r>
-        <w:t xml:space="preserve">enzyme </w:t>
-      </w:r>
-      <w:proofErr w:type="spellEnd"/>
-      <w:r>
-        <w:t>sequences. Hence additional features characeteristic of specific enzymes is required to s</w:t>
-      </w:r>
-      <w:r>
-        <w:t>ucessfully classify this set of enzymes.</w:t>
+        <w:t xml:space="preserve">This class of enzymes have highly similar sequence with extrememly low variance between sequences. However, they have varying substrate specificity. A machine learning model will be unable to distinguish between </w:t>
+      </w:r>
+      <w:r>
+        <w:t xml:space="preserve">these enzyme </w:t>
+      </w:r>
+      <w:r>
+        <w:t>sequences. Hence additional features characeteristic of specific enzymes is required to sucessfully classify this set of enzymes.</w:t>
       </w:r>
     </w:p>
     <w:p>
@@ -387,13 +356,7 @@
         <w:jc w:val="both"/>
       </w:pPr>
       <w:r>
-        <w:t>Each amino acid can be represented as a one-hot encoded vect</w:t>
-      </w:r>
-      <w:r>
-        <w:t>or. Since there are 20 amino acids, a vector of length 20 is defined with each index represented by an amino acid. For a specific amino acid, the index corresponding to that amino acid will be 1 and every other indices will be zero. Therefore if A is a vec</w:t>
-      </w:r>
-      <w:r>
-        <w:t xml:space="preserve">tor whose index </w:t>
+        <w:t xml:space="preserve">Each amino acid can be represented as a one-hot encoded vector. Since there are 20 amino acids, a vector of length 20 is defined with each index represented by an amino acid. For a specific amino acid, the index corresponding to that amino acid will be 1 and every other indices will be zero. Therefore if A is a vector whose index </w:t>
       </w:r>
       <m:oMath>
         <m:sSub>
@@ -448,25 +411,7 @@
             <w:rPr>
               <w:rFonts w:ascii="Cambria Math" w:hAnsi="Cambria Math"/>
             </w:rPr>
-            <m:t>A</m:t>
-          </m:r>
-          <m:r>
-            <w:rPr>
-              <w:rFonts w:ascii="Cambria Math" w:hAnsi="Cambria Math"/>
-            </w:rPr>
-            <m:t>[</m:t>
-          </m:r>
-          <m:r>
-            <w:rPr>
-              <w:rFonts w:ascii="Cambria Math" w:hAnsi="Cambria Math"/>
-            </w:rPr>
-            <m:t>i</m:t>
-          </m:r>
-          <m:r>
-            <w:rPr>
-              <w:rFonts w:ascii="Cambria Math" w:hAnsi="Cambria Math"/>
-            </w:rPr>
-            <m:t>]=</m:t>
+            <m:t>A[i]=</m:t>
           </m:r>
           <m:d>
             <m:dPr>
@@ -516,19 +461,7 @@
                       <w:rPr>
                         <w:rFonts w:ascii="Cambria Math" w:hAnsi="Cambria Math"/>
                       </w:rPr>
-                      <m:t> </m:t>
-                    </m:r>
-                    <m:r>
-                      <w:rPr>
-                        <w:rFonts w:ascii="Cambria Math" w:hAnsi="Cambria Math"/>
-                      </w:rPr>
-                      <m:t>i</m:t>
-                    </m:r>
-                    <m:r>
-                      <w:rPr>
-                        <w:rFonts w:ascii="Cambria Math" w:hAnsi="Cambria Math"/>
-                      </w:rPr>
-                      <m:t>=</m:t>
+                      <m:t> i=</m:t>
                     </m:r>
                     <m:sSub>
                       <m:sSubPr>
@@ -587,10 +520,7 @@
         <w:jc w:val="both"/>
       </w:pPr>
       <w:r>
-        <w:t>Therefore a sequence of length N can be represented as a N*20 matrix. This representation of a sequence is not only highly inefficient but it also fails t</w:t>
-      </w:r>
-      <w:r>
-        <w:t>o capture the contextual information in the data.</w:t>
+        <w:t>Therefore a sequence of length N can be represented as a N*20 matrix. This representation of a sequence is not only highly inefficient but it also fails to capture the contextual information in the data.</w:t>
       </w:r>
     </w:p>
     <w:p>
@@ -624,25 +554,7 @@
             <w:rPr>
               <w:rFonts w:ascii="Cambria Math" w:hAnsi="Cambria Math"/>
             </w:rPr>
-            <m:t>A</m:t>
-          </m:r>
-          <m:r>
-            <w:rPr>
-              <w:rFonts w:ascii="Cambria Math" w:hAnsi="Cambria Math"/>
-            </w:rPr>
-            <m:t>[</m:t>
-          </m:r>
-          <m:r>
-            <w:rPr>
-              <w:rFonts w:ascii="Cambria Math" w:hAnsi="Cambria Math"/>
-            </w:rPr>
-            <m:t>i</m:t>
-          </m:r>
-          <m:r>
-            <w:rPr>
-              <w:rFonts w:ascii="Cambria Math" w:hAnsi="Cambria Math"/>
-            </w:rPr>
-            <m:t>]=</m:t>
+            <m:t>A[i]=</m:t>
           </m:r>
           <m:f>
             <m:fPr>
@@ -657,13 +569,7 @@
                 <m:rPr>
                   <m:nor/>
                 </m:rPr>
-                <m:t>Count of</m:t>
-              </m:r>
-              <m:r>
-                <m:rPr>
-                  <m:nor/>
-                </m:rPr>
-                <m:t xml:space="preserve"> amino acid i in the sequence</m:t>
+                <m:t>Count of amino acid i in the sequence</m:t>
               </m:r>
             </m:num>
             <m:den>
@@ -705,13 +611,7 @@
         <w:jc w:val="both"/>
       </w:pPr>
       <w:r>
-        <w:t xml:space="preserve">This representation is similar to the N-gram representation for language models. Here, the </w:t>
-      </w:r>
-      <w:r>
-        <w:t>entire training dataset (all enzyme sequences) is scanned to search for all possible sequence motifs of length k. A feature set is created with sequence motifs which are repeated in atleast 2 instances of enzymes in the training data. This step is taken du</w:t>
-      </w:r>
-      <w:r>
-        <w:t>e to the following reasons:</w:t>
+        <w:t>This representation is similar to the N-gram representation for language models. Here, the entire training dataset (all enzyme sequences) is scanned to search for all possible sequence motifs of length k. A feature set is created with sequence motifs which are repeated in atleast 2 instances of enzymes in the training data. This step is taken due to the following reasons:</w:t>
       </w:r>
     </w:p>
     <w:p>
@@ -737,10 +637,7 @@
         <w:jc w:val="both"/>
       </w:pPr>
       <w:r>
-        <w:t>It is expected that enzymes of a specific substrate specificity will have common motifs and the main aim of the model is to learn these common motifs, not a motif specific to a particula</w:t>
-      </w:r>
-      <w:r>
-        <w:t>r enzyme.</w:t>
+        <w:t>It is expected that enzymes of a specific substrate specificity will have common motifs and the main aim of the model is to learn these common motifs, not a motif specific to a particular enzyme.</w:t>
       </w:r>
     </w:p>
     <w:p>
@@ -1009,23 +906,11 @@
           <w:rPr>
             <w:rFonts w:ascii="Cambria Math" w:hAnsi="Cambria Math"/>
           </w:rPr>
-          <m:t>k</m:t>
-        </m:r>
-        <m:r>
-          <w:rPr>
-            <w:rFonts w:ascii="Cambria Math" w:hAnsi="Cambria Math"/>
-          </w:rPr>
-          <m:t>=2</m:t>
+          <m:t>k=2</m:t>
         </m:r>
       </m:oMath>
       <w:r>
-        <w:t>, the set of possible 2-mers are {‘LP’, ‘LT’, ‘ML’, ‘PL’, ‘PW’, ‘ST’, ‘TM’, ‘TP’, ‘TT’</w:t>
-      </w:r>
-      <w:r>
-        <w:t>, ‘WS’} among which only {‘ML’,‘TP’} are present in atleast two instances. Hence the feature set will be a one-hot encoded vector of length 2 with ‘ML’ as the first index and ‘TP’ as the second index. The feature representation for the enzymes will be as f</w:t>
-      </w:r>
-      <w:r>
-        <w:t>ollows:</w:t>
+        <w:t>, the set of possible 2-mers are {‘LP’, ‘LT’, ‘ML’, ‘PL’, ‘PW’, ‘ST’, ‘TM’, ‘TP’, ‘TT’, ‘WS’} among which only {‘ML’,‘TP’} are present in atleast two instances. Hence the feature set will be a one-hot encoded vector of length 2 with ‘ML’ as the first index and ‘TP’ as the second index. The feature representation for the enzymes will be as follows:</w:t>
       </w:r>
     </w:p>
     <w:p>
@@ -1319,10 +1204,7 @@
         <w:jc w:val="both"/>
       </w:pPr>
       <w:r>
-        <w:t>This representation has a trade-off between storage efficiency an</w:t>
-      </w:r>
-      <w:r>
-        <w:t xml:space="preserve">d </w:t>
+        <w:t xml:space="preserve">This representation has a trade-off between storage efficiency and </w:t>
       </w:r>
       <w:r>
         <w:t xml:space="preserve">extracting </w:t>
@@ -1348,10 +1230,7 @@
         <w:jc w:val="both"/>
       </w:pPr>
       <w:r>
-        <w:t>Considering the amount of training data and availability of features, a neural network model will be impractical to use due to the number of parameters required to train such a model. This problem has been disc</w:t>
-      </w:r>
-      <w:r>
-        <w:t>ussed below.</w:t>
+        <w:t>Considering the amount of training data and availability of features, a neural network model will be impractical to use due to the number of parameters required to train such a model. This problem has been discussed below.</w:t>
       </w:r>
     </w:p>
     <w:p>
@@ -1371,36 +1250,18 @@
         <w:jc w:val="both"/>
       </w:pPr>
       <w:r>
-        <w:t xml:space="preserve">Deep Neural Networks are data hungry and generally require thousands of instances per class as a rule of thumb. This number is obtained from the original ImageNet classification challenge, where the </w:t>
-      </w:r>
-      <w:r>
-        <w:t>dataset had 1,000 categories, each with a bit less than 1,000 images for each class. In general, the required sample size is highly dependent on the number predictor parameters. Van Smeden, M. et al. conducted a study to determine the sample size for binar</w:t>
-      </w:r>
-      <w:r>
-        <w:t>y logistic regression model and according to them, more than 10 cases per predictor parameter is required to get a valid model that does not overfit on the training samples. In our case, even the k-mer motif builder method described above will require para</w:t>
-      </w:r>
-      <w:r>
-        <w:t xml:space="preserve">meters in the range of hundreds to thousands depending on the k value while the simple one-hot encoded version requires </w:t>
+        <w:t xml:space="preserve">Deep Neural Networks are data hungry and generally require thousands of instances per class as a rule of thumb. This number is obtained from the original ImageNet classification challenge, where the dataset had 1,000 categories, each with a bit less than 1,000 images for each class. In general, the required sample size is highly dependent on the number predictor parameters. Van Smeden, M. et al. conducted a study to determine the sample size for binary logistic regression model and according to them, more than 10 cases per predictor parameter is required to get a valid model that does not overfit on the training samples. In our case, even the k-mer motif builder method described above will require parameters in the range of hundreds to thousands depending on the k value while the simple one-hot encoded version requires </w:t>
       </w:r>
       <m:oMath>
         <m:r>
           <w:rPr>
             <w:rFonts w:ascii="Cambria Math" w:hAnsi="Cambria Math"/>
           </w:rPr>
-          <m:t>20*</m:t>
-        </m:r>
-        <m:r>
-          <w:rPr>
-            <w:rFonts w:ascii="Cambria Math" w:hAnsi="Cambria Math"/>
-          </w:rPr>
-          <m:t>n</m:t>
+          <m:t>20*n</m:t>
         </m:r>
       </m:oMath>
       <w:r>
-        <w:t xml:space="preserve"> parameters where n is the number of amino acids we wish to inlcude in our model. For eg, if we wish to include the entire sequence</w:t>
-      </w:r>
-      <w:r>
-        <w:t xml:space="preserve"> of an enzyme of length 400, we will have to define </w:t>
+        <w:t xml:space="preserve"> parameters where n is the number of amino acids we wish to inlcude in our model. For eg, if we wish to include the entire sequence of an enzyme of length 400, we will have to define </w:t>
       </w:r>
       <m:oMath>
         <m:r>
@@ -1411,20 +1272,11 @@
         </m:r>
       </m:oMath>
       <w:r>
-        <w:t xml:space="preserve"> or 8000 parameters. To take care of this problem, dimensionality reduction techniques like PCA or Encoder-Decoder can be used. Even then for deeper networks, the number of parameters described abov</w:t>
-      </w:r>
-      <w:r>
-        <w:t xml:space="preserve">e is for the input layer itself. With each additional layer (convolutional, LSTM, max pooling or feed forward) the number of parameters increases further. Since we have 3 classes of enzymes, atleast 3000 </w:t>
+        <w:t xml:space="preserve"> or 8000 parameters. To take care of this problem, dimensionality reduction techniques like PCA or Encoder-Decoder can be used. Even then for deeper networks, the number of parameters described above is for the input layer itself. With each additional layer (convolutional, LSTM, max pooling or feed forward) the number of parameters increases further. Since we have 3 classes of enzymes, atleast 3000 </w:t>
       </w:r>
       <w:r>
         <w:lastRenderedPageBreak/>
-        <w:t>training samples is a general rule of thumb. However</w:t>
-      </w:r>
-      <w:r>
-        <w:t xml:space="preserve"> the amount of training data depends on the complexity of the problem. There is no predefined standard that specifies the amount of training data and there are models that have good prediction accuracy with lesser training samples. Although in our case, ev</w:t>
-      </w:r>
-      <w:r>
-        <w:t>en with data augmentation techniques, the number of training samples will be in hundreds. Since we have 3 different classes and sequential data, training a deep neural network with hundred training samples will not be prudent.</w:t>
+        <w:t>training samples is a general rule of thumb. However the amount of training data depends on the complexity of the problem. There is no predefined standard that specifies the amount of training data and there are models that have good prediction accuracy with lesser training samples. Although in our case, even with data augmentation techniques, the number of training samples will be in hundreds. Since we have 3 different classes and sequential data, training a deep neural network with hundred training samples will not be prudent.</w:t>
       </w:r>
     </w:p>
     <w:p>
@@ -1433,10 +1285,7 @@
         <w:jc w:val="both"/>
       </w:pPr>
       <w:r>
-        <w:t xml:space="preserve">Given the amount and type of </w:t>
-      </w:r>
-      <w:r>
-        <w:t>training data, there are 4 modeling options:</w:t>
+        <w:t>Given the amount and type of training data, there are 4 modeling options:</w:t>
       </w:r>
     </w:p>
     <w:p>
@@ -1517,10 +1366,7 @@
         <w:jc w:val="both"/>
       </w:pPr>
       <w:r>
-        <w:t>Linear Regressio</w:t>
-      </w:r>
-      <w:r>
-        <w:t>n assumes that:</w:t>
+        <w:t>Linear Regression assumes that:</w:t>
       </w:r>
     </w:p>
     <w:p>
@@ -1544,10 +1390,7 @@
         <w:jc w:val="both"/>
       </w:pPr>
       <w:r>
-        <w:t>Independence: The residuals are independent. In particular, there is no correlation between consecutive residuals in</w:t>
-      </w:r>
-      <w:r>
-        <w:t xml:space="preserve"> time series data.</w:t>
+        <w:t>Independence: The residuals are independent. In particular, there is no correlation between consecutive residuals in time series data.</w:t>
       </w:r>
     </w:p>
     <w:p>
@@ -1637,10 +1480,7 @@
         <w:jc w:val="both"/>
       </w:pPr>
       <w:r>
-        <w:t>Suport Vector Machine classification problem assumes th</w:t>
-      </w:r>
-      <w:r>
-        <w:t>at:</w:t>
+        <w:t>Suport Vector Machine classification problem assumes that:</w:t>
       </w:r>
     </w:p>
     <w:p>
@@ -1712,10 +1552,7 @@
         <w:jc w:val="both"/>
       </w:pPr>
       <w:r>
-        <w:t>assumes linearity of</w:t>
-      </w:r>
-      <w:r>
-        <w:t xml:space="preserve"> independent variables and log odds.</w:t>
+        <w:t>assumes linearity of independent variables and log odds.</w:t>
       </w:r>
     </w:p>
     <w:p>
@@ -1745,16 +1582,7 @@
         <w:jc w:val="both"/>
       </w:pPr>
       <w:r>
-        <w:t>The dataset was broken into training and test set with a 75%-25% split. Th</w:t>
-      </w:r>
-      <w:r>
-        <w:t>e k-mer motif builder was used to create a feature space from enzyme sequences in the training set. The dimensionality of the feature space was reduced using Principal Component Analysis. A Support Vector Machine model was trained using the lower dimension</w:t>
-      </w:r>
-      <w:r>
-        <w:t>al training set. 5-fold cross validation was carried out to learn the optimal set of hyperparameters. The optimal set of hyperparameters were used to retrain an SVM on the entire training set. The trained SVM was used to predict the enzyme classes of the t</w:t>
-      </w:r>
-      <w:r>
-        <w:t>est set.</w:t>
+        <w:t>The dataset was broken into training and test set with a 75%-25% split. The k-mer motif builder was used to create a feature space from enzyme sequences in the training set. The dimensionality of the feature space was reduced using Principal Component Analysis. A Support Vector Machine model was trained using the lower dimensional training set. 5-fold cross validation was carried out to learn the optimal set of hyperparameters. The optimal set of hyperparameters were used to retrain an SVM on the entire training set. The trained SVM was used to predict the enzyme classes of the test set.</w:t>
       </w:r>
     </w:p>
     <w:p>
@@ -1780,27 +1608,38 @@
         <w:jc w:val="both"/>
       </w:pPr>
       <w:r>
-        <w:t>The steps involved in PCA are: 1. Standardization: The dataset is initially scaled so that each variable contributes equally.</w:t>
+        <w:t xml:space="preserve">The steps involved in PCA are: </w:t>
+      </w:r>
+    </w:p>
+    <w:p>
+      <w:pPr>
+        <w:pStyle w:val="FirstParagraph"/>
+        <w:numPr>
+          <w:ilvl w:val="0"/>
+          <w:numId w:val="15"/>
+        </w:numPr>
+        <w:jc w:val="both"/>
+      </w:pPr>
+      <w:r>
+        <w:t>Standardization: The dataset is initially scaled so that each variable contributes equally.</w:t>
       </w:r>
     </w:p>
     <w:p>
       <w:pPr>
         <w:pStyle w:val="BodyText"/>
+        <w:ind w:left="480"/>
         <w:jc w:val="both"/>
       </w:pPr>
       <m:oMathPara>
+        <m:oMathParaPr>
+          <m:jc m:val="left"/>
+        </m:oMathParaPr>
         <m:oMath>
           <m:r>
             <w:rPr>
               <w:rFonts w:ascii="Cambria Math" w:hAnsi="Cambria Math"/>
             </w:rPr>
-            <m:t>z</m:t>
-          </m:r>
-          <m:r>
-            <w:rPr>
-              <w:rFonts w:ascii="Cambria Math" w:hAnsi="Cambria Math"/>
-            </w:rPr>
-            <m:t>=</m:t>
+            <m:t>z=</m:t>
           </m:r>
           <m:f>
             <m:fPr>
@@ -1815,19 +1654,7 @@
                 <w:rPr>
                   <w:rFonts w:ascii="Cambria Math" w:hAnsi="Cambria Math"/>
                 </w:rPr>
-                <m:t>x</m:t>
-              </m:r>
-              <m:r>
-                <w:rPr>
-                  <w:rFonts w:ascii="Cambria Math" w:hAnsi="Cambria Math"/>
-                </w:rPr>
-                <m:t>-</m:t>
-              </m:r>
-              <m:r>
-                <w:rPr>
-                  <w:rFonts w:ascii="Cambria Math" w:hAnsi="Cambria Math"/>
-                </w:rPr>
-                <m:t>μ</m:t>
+                <m:t>x-μ</m:t>
               </m:r>
             </m:num>
             <m:den>
@@ -1845,6 +1672,7 @@
     <w:p>
       <w:pPr>
         <w:pStyle w:val="SourceCode"/>
+        <w:ind w:left="480"/>
         <w:jc w:val="both"/>
       </w:pPr>
       <w:r>
@@ -1900,14 +1728,7 @@
           <w:rStyle w:val="VerbatimChar"/>
           <w:rFonts w:asciiTheme="minorHAnsi" w:hAnsiTheme="minorHAnsi"/>
         </w:rPr>
-        <w:t xml:space="preserve"> is th</w:t>
-      </w:r>
-      <w:r>
-        <w:rPr>
-          <w:rStyle w:val="VerbatimChar"/>
-          <w:rFonts w:asciiTheme="minorHAnsi" w:hAnsiTheme="minorHAnsi"/>
-        </w:rPr>
-        <w:t xml:space="preserve">e mean of the variable and </w:t>
+        <w:t xml:space="preserve"> is the mean of the variable and </w:t>
       </w:r>
       <m:oMath>
         <m:r>
@@ -1930,7 +1751,7 @@
       <w:pPr>
         <w:numPr>
           <w:ilvl w:val="0"/>
-          <w:numId w:val="9"/>
+          <w:numId w:val="15"/>
         </w:numPr>
         <w:jc w:val="both"/>
       </w:pPr>
@@ -1940,271 +1761,204 @@
     </w:p>
     <w:p>
       <w:pPr>
-        <w:numPr>
-          <w:ilvl w:val="0"/>
-          <w:numId w:val="1"/>
-        </w:numPr>
-        <w:jc w:val="both"/>
-      </w:pPr>
+        <w:ind w:left="480"/>
+        <w:jc w:val="both"/>
+      </w:pPr>
+      <m:oMathPara>
+        <m:oMath>
+          <m:r>
+            <w:rPr>
+              <w:rFonts w:ascii="Cambria Math" w:hAnsi="Cambria Math"/>
+            </w:rPr>
+            <m:t>cov(X,Y)=</m:t>
+          </m:r>
+          <m:f>
+            <m:fPr>
+              <m:ctrlPr>
+                <w:rPr>
+                  <w:rFonts w:ascii="Cambria Math" w:hAnsi="Cambria Math"/>
+                </w:rPr>
+              </m:ctrlPr>
+            </m:fPr>
+            <m:num>
+              <m:r>
+                <w:rPr>
+                  <w:rFonts w:ascii="Cambria Math" w:hAnsi="Cambria Math"/>
+                </w:rPr>
+                <m:t>1</m:t>
+              </m:r>
+            </m:num>
+            <m:den>
+              <m:r>
+                <w:rPr>
+                  <w:rFonts w:ascii="Cambria Math" w:hAnsi="Cambria Math"/>
+                </w:rPr>
+                <m:t>n-1</m:t>
+              </m:r>
+            </m:den>
+          </m:f>
+          <m:nary>
+            <m:naryPr>
+              <m:chr m:val="∑"/>
+              <m:limLoc m:val="undOvr"/>
+              <m:ctrlPr>
+                <w:rPr>
+                  <w:rFonts w:ascii="Cambria Math" w:hAnsi="Cambria Math"/>
+                </w:rPr>
+              </m:ctrlPr>
+            </m:naryPr>
+            <m:sub>
+              <m:r>
+                <w:rPr>
+                  <w:rFonts w:ascii="Cambria Math" w:hAnsi="Cambria Math"/>
+                </w:rPr>
+                <m:t>i=1</m:t>
+              </m:r>
+            </m:sub>
+            <m:sup>
+              <m:r>
+                <w:rPr>
+                  <w:rFonts w:ascii="Cambria Math" w:hAnsi="Cambria Math"/>
+                </w:rPr>
+                <m:t>n</m:t>
+              </m:r>
+            </m:sup>
+            <m:e>
+              <m:r>
+                <w:rPr>
+                  <w:rFonts w:ascii="Cambria Math" w:hAnsi="Cambria Math"/>
+                </w:rPr>
+                <m:t>(</m:t>
+              </m:r>
+            </m:e>
+          </m:nary>
+          <m:sSub>
+            <m:sSubPr>
+              <m:ctrlPr>
+                <w:rPr>
+                  <w:rFonts w:ascii="Cambria Math" w:hAnsi="Cambria Math"/>
+                </w:rPr>
+              </m:ctrlPr>
+            </m:sSubPr>
+            <m:e>
+              <m:r>
+                <w:rPr>
+                  <w:rFonts w:ascii="Cambria Math" w:hAnsi="Cambria Math"/>
+                </w:rPr>
+                <m:t>X</m:t>
+              </m:r>
+            </m:e>
+            <m:sub>
+              <m:r>
+                <w:rPr>
+                  <w:rFonts w:ascii="Cambria Math" w:hAnsi="Cambria Math"/>
+                </w:rPr>
+                <m:t>i</m:t>
+              </m:r>
+            </m:sub>
+          </m:sSub>
+          <m:r>
+            <w:rPr>
+              <w:rFonts w:ascii="Cambria Math" w:hAnsi="Cambria Math"/>
+            </w:rPr>
+            <m:t>-</m:t>
+          </m:r>
+          <m:acc>
+            <m:accPr>
+              <m:chr m:val="‾"/>
+              <m:ctrlPr>
+                <w:rPr>
+                  <w:rFonts w:ascii="Cambria Math" w:hAnsi="Cambria Math"/>
+                </w:rPr>
+              </m:ctrlPr>
+            </m:accPr>
+            <m:e>
+              <m:r>
+                <w:rPr>
+                  <w:rFonts w:ascii="Cambria Math" w:hAnsi="Cambria Math"/>
+                </w:rPr>
+                <m:t>X</m:t>
+              </m:r>
+            </m:e>
+          </m:acc>
+          <m:r>
+            <w:rPr>
+              <w:rFonts w:ascii="Cambria Math" w:hAnsi="Cambria Math"/>
+            </w:rPr>
+            <m:t>)(</m:t>
+          </m:r>
+          <m:sSub>
+            <m:sSubPr>
+              <m:ctrlPr>
+                <w:rPr>
+                  <w:rFonts w:ascii="Cambria Math" w:hAnsi="Cambria Math"/>
+                </w:rPr>
+              </m:ctrlPr>
+            </m:sSubPr>
+            <m:e>
+              <m:r>
+                <w:rPr>
+                  <w:rFonts w:ascii="Cambria Math" w:hAnsi="Cambria Math"/>
+                </w:rPr>
+                <m:t>Y</m:t>
+              </m:r>
+            </m:e>
+            <m:sub>
+              <m:r>
+                <w:rPr>
+                  <w:rFonts w:ascii="Cambria Math" w:hAnsi="Cambria Math"/>
+                </w:rPr>
+                <m:t>i</m:t>
+              </m:r>
+            </m:sub>
+          </m:sSub>
+          <m:r>
+            <w:rPr>
+              <w:rFonts w:ascii="Cambria Math" w:hAnsi="Cambria Math"/>
+            </w:rPr>
+            <m:t>-</m:t>
+          </m:r>
+          <m:acc>
+            <m:accPr>
+              <m:chr m:val="‾"/>
+              <m:ctrlPr>
+                <w:rPr>
+                  <w:rFonts w:ascii="Cambria Math" w:hAnsi="Cambria Math"/>
+                </w:rPr>
+              </m:ctrlPr>
+            </m:accPr>
+            <m:e>
+              <m:r>
+                <w:rPr>
+                  <w:rFonts w:ascii="Cambria Math" w:hAnsi="Cambria Math"/>
+                </w:rPr>
+                <m:t>Y</m:t>
+              </m:r>
+            </m:e>
+          </m:acc>
+          <m:r>
+            <w:rPr>
+              <w:rFonts w:ascii="Cambria Math" w:hAnsi="Cambria Math"/>
+            </w:rPr>
+            <m:t>)</m:t>
+          </m:r>
+        </m:oMath>
+      </m:oMathPara>
+    </w:p>
+    <w:p>
+      <w:pPr>
+        <w:ind w:left="480"/>
+        <w:jc w:val="both"/>
+      </w:pPr>
+      <w:r>
+        <w:t xml:space="preserve">The result will be a square matrix of </w:t>
+      </w:r>
       <m:oMath>
         <m:r>
           <w:rPr>
             <w:rFonts w:ascii="Cambria Math" w:hAnsi="Cambria Math"/>
           </w:rPr>
-          <m:t>cov</m:t>
-        </m:r>
-        <m:r>
-          <w:rPr>
-            <w:rFonts w:ascii="Cambria Math" w:hAnsi="Cambria Math"/>
-          </w:rPr>
-          <m:t>(</m:t>
-        </m:r>
-        <m:r>
-          <w:rPr>
-            <w:rFonts w:ascii="Cambria Math" w:hAnsi="Cambria Math"/>
-          </w:rPr>
-          <m:t>X</m:t>
-        </m:r>
-        <m:r>
-          <w:rPr>
-            <w:rFonts w:ascii="Cambria Math" w:hAnsi="Cambria Math"/>
-          </w:rPr>
-          <m:t>,</m:t>
-        </m:r>
-        <m:r>
-          <w:rPr>
-            <w:rFonts w:ascii="Cambria Math" w:hAnsi="Cambria Math"/>
-          </w:rPr>
-          <m:t>Y</m:t>
-        </m:r>
-        <m:r>
-          <w:rPr>
-            <w:rFonts w:ascii="Cambria Math" w:hAnsi="Cambria Math"/>
-          </w:rPr>
-          <m:t>)=</m:t>
-        </m:r>
-        <m:f>
-          <m:fPr>
-            <m:ctrlPr>
-              <w:rPr>
-                <w:rFonts w:ascii="Cambria Math" w:hAnsi="Cambria Math"/>
-              </w:rPr>
-            </m:ctrlPr>
-          </m:fPr>
-          <m:num>
-            <m:r>
-              <w:rPr>
-                <w:rFonts w:ascii="Cambria Math" w:hAnsi="Cambria Math"/>
-              </w:rPr>
-              <m:t>1</m:t>
-            </m:r>
-          </m:num>
-          <m:den>
-            <m:r>
-              <w:rPr>
-                <w:rFonts w:ascii="Cambria Math" w:hAnsi="Cambria Math"/>
-              </w:rPr>
-              <m:t>n</m:t>
-            </m:r>
-            <m:r>
-              <w:rPr>
-                <w:rFonts w:ascii="Cambria Math" w:hAnsi="Cambria Math"/>
-              </w:rPr>
-              <m:t>-</m:t>
-            </m:r>
-            <m:r>
-              <w:rPr>
-                <w:rFonts w:ascii="Cambria Math" w:hAnsi="Cambria Math"/>
-              </w:rPr>
-              <m:t>1</m:t>
-            </m:r>
-          </m:den>
-        </m:f>
-        <m:nary>
-          <m:naryPr>
-            <m:chr m:val="∑"/>
-            <m:limLoc m:val="undOvr"/>
-            <m:ctrlPr>
-              <w:rPr>
-                <w:rFonts w:ascii="Cambria Math" w:hAnsi="Cambria Math"/>
-              </w:rPr>
-            </m:ctrlPr>
-          </m:naryPr>
-          <m:sub>
-            <m:r>
-              <w:rPr>
-                <w:rFonts w:ascii="Cambria Math" w:hAnsi="Cambria Math"/>
-              </w:rPr>
-              <m:t>i</m:t>
-            </m:r>
-            <m:r>
-              <w:rPr>
-                <w:rFonts w:ascii="Cambria Math" w:hAnsi="Cambria Math"/>
-              </w:rPr>
-              <m:t>=1</m:t>
-            </m:r>
-          </m:sub>
-          <m:sup>
-            <m:r>
-              <w:rPr>
-                <w:rFonts w:ascii="Cambria Math" w:hAnsi="Cambria Math"/>
-              </w:rPr>
-              <m:t>n</m:t>
-            </m:r>
-          </m:sup>
-          <m:e>
-            <m:r>
-              <w:rPr>
-                <w:rFonts w:ascii="Cambria Math" w:hAnsi="Cambria Math"/>
-              </w:rPr>
-              <m:t>(</m:t>
-            </m:r>
-          </m:e>
-        </m:nary>
-        <m:sSub>
-          <m:sSubPr>
-            <m:ctrlPr>
-              <w:rPr>
-                <w:rFonts w:ascii="Cambria Math" w:hAnsi="Cambria Math"/>
-              </w:rPr>
-            </m:ctrlPr>
-          </m:sSubPr>
-          <m:e>
-            <m:r>
-              <w:rPr>
-                <w:rFonts w:ascii="Cambria Math" w:hAnsi="Cambria Math"/>
-              </w:rPr>
-              <m:t>X</m:t>
-            </m:r>
-          </m:e>
-          <m:sub>
-            <m:r>
-              <w:rPr>
-                <w:rFonts w:ascii="Cambria Math" w:hAnsi="Cambria Math"/>
-              </w:rPr>
-              <m:t>i</m:t>
-            </m:r>
-          </m:sub>
-        </m:sSub>
-        <m:r>
-          <w:rPr>
-            <w:rFonts w:ascii="Cambria Math" w:hAnsi="Cambria Math"/>
-          </w:rPr>
-          <m:t>-</m:t>
-        </m:r>
-        <m:acc>
-          <m:accPr>
-            <m:chr m:val="‾"/>
-            <m:ctrlPr>
-              <w:rPr>
-                <w:rFonts w:ascii="Cambria Math" w:hAnsi="Cambria Math"/>
-              </w:rPr>
-            </m:ctrlPr>
-          </m:accPr>
-          <m:e>
-            <m:r>
-              <w:rPr>
-                <w:rFonts w:ascii="Cambria Math" w:hAnsi="Cambria Math"/>
-              </w:rPr>
-              <m:t>X</m:t>
-            </m:r>
-          </m:e>
-        </m:acc>
-        <m:r>
-          <w:rPr>
-            <w:rFonts w:ascii="Cambria Math" w:hAnsi="Cambria Math"/>
-          </w:rPr>
-          <m:t>)(</m:t>
-        </m:r>
-        <m:sSub>
-          <m:sSubPr>
-            <m:ctrlPr>
-              <w:rPr>
-                <w:rFonts w:ascii="Cambria Math" w:hAnsi="Cambria Math"/>
-              </w:rPr>
-            </m:ctrlPr>
-          </m:sSubPr>
-          <m:e>
-            <m:r>
-              <w:rPr>
-                <w:rFonts w:ascii="Cambria Math" w:hAnsi="Cambria Math"/>
-              </w:rPr>
-              <m:t>Y</m:t>
-            </m:r>
-          </m:e>
-          <m:sub>
-            <m:r>
-              <w:rPr>
-                <w:rFonts w:ascii="Cambria Math" w:hAnsi="Cambria Math"/>
-              </w:rPr>
-              <m:t>i</m:t>
-            </m:r>
-          </m:sub>
-        </m:sSub>
-        <m:r>
-          <w:rPr>
-            <w:rFonts w:ascii="Cambria Math" w:hAnsi="Cambria Math"/>
-          </w:rPr>
-          <m:t>-</m:t>
-        </m:r>
-        <m:acc>
-          <m:accPr>
-            <m:chr m:val="‾"/>
-            <m:ctrlPr>
-              <w:rPr>
-                <w:rFonts w:ascii="Cambria Math" w:hAnsi="Cambria Math"/>
-              </w:rPr>
-            </m:ctrlPr>
-          </m:accPr>
-          <m:e>
-            <m:r>
-              <w:rPr>
-                <w:rFonts w:ascii="Cambria Math" w:hAnsi="Cambria Math"/>
-              </w:rPr>
-              <m:t>Y</m:t>
-            </m:r>
-          </m:e>
-        </m:acc>
-        <m:r>
-          <w:rPr>
-            <w:rFonts w:ascii="Cambria Math" w:hAnsi="Cambria Math"/>
-          </w:rPr>
-          <m:t>)</m:t>
-        </m:r>
-      </m:oMath>
-    </w:p>
-    <w:p>
-      <w:pPr>
-        <w:numPr>
-          <w:ilvl w:val="0"/>
-          <w:numId w:val="1"/>
-        </w:numPr>
-        <w:jc w:val="both"/>
-      </w:pPr>
-      <w:r>
-        <w:t>The results will be a squa</w:t>
-      </w:r>
-      <w:r>
-        <w:t xml:space="preserve">re matrix of </w:t>
-      </w:r>
-      <m:oMath>
-        <m:r>
-          <w:rPr>
-            <w:rFonts w:ascii="Cambria Math" w:hAnsi="Cambria Math"/>
-          </w:rPr>
-          <m:t>N</m:t>
-        </m:r>
-        <m:r>
-          <w:rPr>
-            <w:rFonts w:ascii="Cambria Math" w:hAnsi="Cambria Math"/>
-          </w:rPr>
-          <m:t>*</m:t>
-        </m:r>
-        <m:r>
-          <w:rPr>
-            <w:rFonts w:ascii="Cambria Math" w:hAnsi="Cambria Math"/>
-          </w:rPr>
-          <m:t>N</m:t>
+          <m:t>N*N</m:t>
         </m:r>
       </m:oMath>
       <w:r>
@@ -2226,12 +1980,18 @@
       <w:pPr>
         <w:numPr>
           <w:ilvl w:val="0"/>
-          <w:numId w:val="9"/>
+          <w:numId w:val="15"/>
         </w:numPr>
         <w:jc w:val="both"/>
       </w:pPr>
       <w:r>
-        <w:t xml:space="preserve">Eigen-Vector and Eigen Value Computation: The eigen vector </w:t>
+        <w:t>Eigen</w:t>
+      </w:r>
+      <w:r>
+        <w:t xml:space="preserve"> </w:t>
+      </w:r>
+      <w:r>
+        <w:t xml:space="preserve">Vector and Eigen Value Computation: The eigen vector </w:t>
       </w:r>
       <m:oMath>
         <m:r>
@@ -2261,62 +2021,56 @@
     </w:p>
     <w:p>
       <w:pPr>
+        <w:ind w:left="480"/>
+        <w:jc w:val="both"/>
+      </w:pPr>
+      <m:oMathPara>
+        <m:oMath>
+          <m:r>
+            <w:rPr>
+              <w:rFonts w:ascii="Cambria Math" w:hAnsi="Cambria Math"/>
+            </w:rPr>
+            <m:t>A</m:t>
+          </m:r>
+          <m:r>
+            <m:rPr>
+              <m:sty m:val="b"/>
+            </m:rPr>
+            <w:rPr>
+              <w:rFonts w:ascii="Cambria Math" w:hAnsi="Cambria Math"/>
+            </w:rPr>
+            <m:t>v</m:t>
+          </m:r>
+          <m:r>
+            <w:rPr>
+              <w:rFonts w:ascii="Cambria Math" w:hAnsi="Cambria Math"/>
+            </w:rPr>
+            <m:t>-λ</m:t>
+          </m:r>
+          <m:r>
+            <m:rPr>
+              <m:sty m:val="b"/>
+            </m:rPr>
+            <w:rPr>
+              <w:rFonts w:ascii="Cambria Math" w:hAnsi="Cambria Math"/>
+            </w:rPr>
+            <m:t>v</m:t>
+          </m:r>
+          <m:r>
+            <w:rPr>
+              <w:rFonts w:ascii="Cambria Math" w:hAnsi="Cambria Math"/>
+            </w:rPr>
+            <m:t>=0</m:t>
+          </m:r>
+        </m:oMath>
+      </m:oMathPara>
+    </w:p>
+    <w:p>
+      <w:pPr>
+        <w:pStyle w:val="ListParagraph"/>
         <w:numPr>
           <w:ilvl w:val="0"/>
-          <w:numId w:val="1"/>
-        </w:numPr>
-        <w:jc w:val="both"/>
-      </w:pPr>
-      <m:oMath>
-        <m:r>
-          <w:rPr>
-            <w:rFonts w:ascii="Cambria Math" w:hAnsi="Cambria Math"/>
-          </w:rPr>
-          <m:t>A</m:t>
-        </m:r>
-        <m:r>
-          <m:rPr>
-            <m:sty m:val="b"/>
-          </m:rPr>
-          <w:rPr>
-            <w:rFonts w:ascii="Cambria Math" w:hAnsi="Cambria Math"/>
-          </w:rPr>
-          <m:t>v</m:t>
-        </m:r>
-        <m:r>
-          <w:rPr>
-            <w:rFonts w:ascii="Cambria Math" w:hAnsi="Cambria Math"/>
-          </w:rPr>
-          <m:t>-</m:t>
-        </m:r>
-        <m:r>
-          <w:rPr>
-            <w:rFonts w:ascii="Cambria Math" w:hAnsi="Cambria Math"/>
-          </w:rPr>
-          <m:t>λ</m:t>
-        </m:r>
-        <m:r>
-          <m:rPr>
-            <m:sty m:val="b"/>
-          </m:rPr>
-          <w:rPr>
-            <w:rFonts w:ascii="Cambria Math" w:hAnsi="Cambria Math"/>
-          </w:rPr>
-          <m:t>v</m:t>
-        </m:r>
-        <m:r>
-          <w:rPr>
-            <w:rFonts w:ascii="Cambria Math" w:hAnsi="Cambria Math"/>
-          </w:rPr>
-          <m:t>=0</m:t>
-        </m:r>
-      </m:oMath>
-    </w:p>
-    <w:p>
-      <w:pPr>
-        <w:numPr>
-          <w:ilvl w:val="0"/>
-          <w:numId w:val="9"/>
+          <w:numId w:val="15"/>
         </w:numPr>
         <w:jc w:val="both"/>
       </w:pPr>
@@ -2339,23 +2093,17 @@
       <w:pPr>
         <w:numPr>
           <w:ilvl w:val="0"/>
-          <w:numId w:val="9"/>
+          <w:numId w:val="15"/>
         </w:numPr>
         <w:jc w:val="both"/>
       </w:pPr>
       <w:r>
-        <w:t>Recasting data along the Principal Components: Finally, the original sample space is project</w:t>
-      </w:r>
-      <w:r>
-        <w:t>ed along this new subspace via the following equation:</w:t>
-      </w:r>
-    </w:p>
-    <w:p>
-      <w:pPr>
-        <w:numPr>
-          <w:ilvl w:val="0"/>
-          <w:numId w:val="1"/>
-        </w:numPr>
+        <w:t>Recasting data along the Principal Components: Finally, the original sample space is projected along this new subspace via the following equation:</w:t>
+      </w:r>
+    </w:p>
+    <w:p>
+      <w:pPr>
+        <w:ind w:left="480"/>
         <w:jc w:val="both"/>
       </w:pPr>
       <m:oMath>
@@ -2536,25 +2284,7 @@
           <w:rPr>
             <w:rFonts w:ascii="Cambria Math" w:hAnsi="Cambria Math"/>
           </w:rPr>
-          <m:t>),</m:t>
-        </m:r>
-        <m:r>
-          <w:rPr>
-            <w:rFonts w:ascii="Cambria Math" w:hAnsi="Cambria Math"/>
-          </w:rPr>
-          <m:t>i</m:t>
-        </m:r>
-        <m:r>
-          <w:rPr>
-            <w:rFonts w:ascii="Cambria Math" w:hAnsi="Cambria Math"/>
-          </w:rPr>
-          <m:t>=1,...,</m:t>
-        </m:r>
-        <m:r>
-          <w:rPr>
-            <w:rFonts w:ascii="Cambria Math" w:hAnsi="Cambria Math"/>
-          </w:rPr>
-          <m:t>l</m:t>
+          <m:t>),i=1,...,l</m:t>
         </m:r>
       </m:oMath>
       <w:r>
@@ -2591,10 +2321,7 @@
         </m:sSub>
       </m:oMath>
       <w:r>
-        <w:t xml:space="preserve"> is a v</w:t>
-      </w:r>
-      <w:r>
-        <w:t xml:space="preserve">ector of features and </w:t>
+        <w:t xml:space="preserve"> is a vector of features and </w:t>
       </w:r>
       <m:oMath>
         <m:sSub>
@@ -2661,31 +2388,7 @@
                 <w:rPr>
                   <w:rFonts w:ascii="Cambria Math" w:hAnsi="Cambria Math"/>
                 </w:rPr>
-                <m:t>w</m:t>
-              </m:r>
-              <m:r>
-                <w:rPr>
-                  <w:rFonts w:ascii="Cambria Math" w:hAnsi="Cambria Math"/>
-                </w:rPr>
-                <m:t>,</m:t>
-              </m:r>
-              <m:r>
-                <w:rPr>
-                  <w:rFonts w:ascii="Cambria Math" w:hAnsi="Cambria Math"/>
-                </w:rPr>
-                <m:t>b</m:t>
-              </m:r>
-              <m:r>
-                <w:rPr>
-                  <w:rFonts w:ascii="Cambria Math" w:hAnsi="Cambria Math"/>
-                </w:rPr>
-                <m:t>,</m:t>
-              </m:r>
-              <m:r>
-                <w:rPr>
-                  <w:rFonts w:ascii="Cambria Math" w:hAnsi="Cambria Math"/>
-                </w:rPr>
-                <m:t>ξ</m:t>
+                <m:t>w,b,ξ</m:t>
               </m:r>
             </m:sub>
           </m:sSub>
@@ -2749,19 +2452,7 @@
             <w:rPr>
               <w:rFonts w:ascii="Cambria Math" w:hAnsi="Cambria Math"/>
             </w:rPr>
-            <m:t>w</m:t>
-          </m:r>
-          <m:r>
-            <w:rPr>
-              <w:rFonts w:ascii="Cambria Math" w:hAnsi="Cambria Math"/>
-            </w:rPr>
-            <m:t>+</m:t>
-          </m:r>
-          <m:r>
-            <w:rPr>
-              <w:rFonts w:ascii="Cambria Math" w:hAnsi="Cambria Math"/>
-            </w:rPr>
-            <m:t>C</m:t>
+            <m:t>w+C</m:t>
           </m:r>
           <m:nary>
             <m:naryPr>
@@ -2778,13 +2469,7 @@
                 <w:rPr>
                   <w:rFonts w:ascii="Cambria Math" w:hAnsi="Cambria Math"/>
                 </w:rPr>
-                <m:t>i</m:t>
-              </m:r>
-              <m:r>
-                <w:rPr>
-                  <w:rFonts w:ascii="Cambria Math" w:hAnsi="Cambria Math"/>
-                </w:rPr>
-                <m:t>=1</m:t>
+                <m:t>i=1</m:t>
               </m:r>
             </m:sub>
             <m:sup>
@@ -2902,13 +2587,7 @@
             <w:rPr>
               <w:rFonts w:ascii="Cambria Math" w:hAnsi="Cambria Math"/>
             </w:rPr>
-            <m:t>ϕ</m:t>
-          </m:r>
-          <m:r>
-            <w:rPr>
-              <w:rFonts w:ascii="Cambria Math" w:hAnsi="Cambria Math"/>
-            </w:rPr>
-            <m:t>(</m:t>
+            <m:t>ϕ(</m:t>
           </m:r>
           <m:sSub>
             <m:sSubPr>
@@ -2939,19 +2618,7 @@
             <w:rPr>
               <w:rFonts w:ascii="Cambria Math" w:hAnsi="Cambria Math"/>
             </w:rPr>
-            <m:t>)+</m:t>
-          </m:r>
-          <m:r>
-            <w:rPr>
-              <w:rFonts w:ascii="Cambria Math" w:hAnsi="Cambria Math"/>
-            </w:rPr>
-            <m:t>b</m:t>
-          </m:r>
-          <m:r>
-            <w:rPr>
-              <w:rFonts w:ascii="Cambria Math" w:hAnsi="Cambria Math"/>
-            </w:rPr>
-            <m:t>)≥1-</m:t>
+            <m:t>)+b)≥1-</m:t>
           </m:r>
           <m:sSub>
             <m:sSubPr>
@@ -3024,6 +2691,7 @@
         <w:jc w:val="both"/>
       </w:pPr>
       <w:r>
+        <w:lastRenderedPageBreak/>
         <w:t xml:space="preserve">Here the training vector </w:t>
       </w:r>
       <m:oMath>
@@ -3057,10 +2725,7 @@
         </m:sSub>
       </m:oMath>
       <w:r>
-        <w:t xml:space="preserve"> is mapped to a higher dimensiona</w:t>
-      </w:r>
-      <w:r>
-        <w:t xml:space="preserve">l space by the function </w:t>
+        <w:t xml:space="preserve"> is mapped to a higher dimensional space by the function </w:t>
       </w:r>
       <m:oMath>
         <m:r>
@@ -3102,23 +2767,10 @@
         <w:jc w:val="both"/>
       </w:pPr>
       <w:bookmarkStart w:id="20" w:name="model-results"/>
-      <w:commentRangeStart w:id="21"/>
-      <w:r>
-        <w:lastRenderedPageBreak/>
+      <w:r>
         <w:t>Model Results</w:t>
       </w:r>
       <w:bookmarkEnd w:id="20"/>
-      <w:commentRangeEnd w:id="21"/>
-      <w:r>
-        <w:rPr>
-          <w:rStyle w:val="CommentReference"/>
-          <w:rFonts w:asciiTheme="minorHAnsi" w:eastAsiaTheme="minorHAnsi" w:hAnsiTheme="minorHAnsi" w:cstheme="minorBidi"/>
-          <w:b w:val="0"/>
-          <w:bCs w:val="0"/>
-          <w:color w:val="auto"/>
-        </w:rPr>
-        <w:commentReference w:id="21"/>
-      </w:r>
     </w:p>
     <w:p>
       <w:pPr>
@@ -3126,10 +2778,7 @@
         <w:jc w:val="both"/>
       </w:pPr>
       <w:r>
-        <w:t>The model was trained with the following set of hyperparamet</w:t>
-      </w:r>
-      <w:r>
-        <w:t>ers:</w:t>
+        <w:t>The model was trained with the following set of hyperparameters:</w:t>
       </w:r>
     </w:p>
     <w:p>
@@ -3199,10 +2848,7 @@
         <w:jc w:val="both"/>
       </w:pPr>
       <w:r>
-        <w:t>The hyperparameters of the PCA and SVM were optimized and</w:t>
-      </w:r>
-      <w:r>
-        <w:t xml:space="preserve"> the test accuracy increased to 0.68. The optimized hyperparameters were:</w:t>
+        <w:t>The hyperparameters of the PCA and SVM were optimized and the test accuracy increased to 0.68. The optimized hyperparameters were:</w:t>
       </w:r>
     </w:p>
     <w:p>
@@ -3250,10 +2896,7 @@
         <w:jc w:val="both"/>
       </w:pPr>
       <w:r>
-        <w:t>Thereafter a study of model training and test accuracy against k-mer length k was performed. The result is sh</w:t>
-      </w:r>
-      <w:r>
-        <w:t>own below:</w:t>
+        <w:t>Thereafter a study of model training and test accuracy against k-mer length k was performed. The result is shown below:</w:t>
       </w:r>
     </w:p>
     <w:p>
@@ -3314,7 +2957,16 @@
         <w:jc w:val="both"/>
       </w:pPr>
       <w:r>
-        <w:t>It can be seen that k-length of 11 performed best on both training and test set. The test set accuracy achieved was 0.8.</w:t>
+        <w:t xml:space="preserve">It can be seen that k-length of 11 performed best on both training and test set. </w:t>
+      </w:r>
+      <w:r>
+        <w:t xml:space="preserve">The accuracy and recall score achieved on the test set was 0.8 while precision score was 0.837. The model has failed to correctly classify 5 among the 25 enzymes of the test set which </w:t>
+      </w:r>
+      <w:r>
+        <w:t>a</w:t>
+      </w:r>
+      <w:r>
+        <w:t>re as follows:</w:t>
       </w:r>
     </w:p>
     <w:p>
@@ -3323,21 +2975,153 @@
         <w:jc w:val="both"/>
       </w:pPr>
       <w:r>
-        <w:t>To get a better estimate of the variance in model prediction, the model was simulated 10,000 times by varying the ran</w:t>
-      </w:r>
-      <w:r>
-        <w:t>dom seed with the above mentioned hyperparameters and k-</w:t>
+        <w:t xml:space="preserve">1. </w:t>
       </w:r>
       <w:proofErr w:type="spellStart"/>
       <w:r>
+        <w:t>Umbellularia_californica</w:t>
+      </w:r>
+      <w:proofErr w:type="spellEnd"/>
+      <w:r>
+        <w:t>_(UcFatB2)</w:t>
+      </w:r>
+    </w:p>
+    <w:p>
+      <w:pPr>
+        <w:pStyle w:val="BodyText"/>
+        <w:jc w:val="both"/>
+      </w:pPr>
+      <w:r>
+        <w:t xml:space="preserve">2. </w:t>
+      </w:r>
+      <w:proofErr w:type="spellStart"/>
+      <w:r>
+        <w:t>Cuphea_viscosisssima</w:t>
+      </w:r>
+      <w:proofErr w:type="spellEnd"/>
+      <w:r>
+        <w:t>_(CvB2MT17)</w:t>
+      </w:r>
+    </w:p>
+    <w:p>
+      <w:pPr>
+        <w:pStyle w:val="BodyText"/>
+        <w:jc w:val="both"/>
+      </w:pPr>
+      <w:r>
+        <w:lastRenderedPageBreak/>
+        <w:t xml:space="preserve">3. </w:t>
+      </w:r>
+      <w:proofErr w:type="spellStart"/>
+      <w:r>
+        <w:t>Cuphea_viscosisssima</w:t>
+      </w:r>
+      <w:proofErr w:type="spellEnd"/>
+      <w:r>
+        <w:t>_(CvB2MT6)</w:t>
+      </w:r>
+    </w:p>
+    <w:p>
+      <w:pPr>
+        <w:pStyle w:val="BodyText"/>
+        <w:jc w:val="both"/>
+      </w:pPr>
+      <w:r>
+        <w:t xml:space="preserve">4. </w:t>
+      </w:r>
+      <w:proofErr w:type="spellStart"/>
+      <w:r>
+        <w:t>Cuphea_viscosisssima</w:t>
+      </w:r>
+      <w:proofErr w:type="spellEnd"/>
+      <w:r>
+        <w:t>_(CvB2MT29)</w:t>
+      </w:r>
+    </w:p>
+    <w:p>
+      <w:pPr>
+        <w:pStyle w:val="BodyText"/>
+        <w:jc w:val="both"/>
+      </w:pPr>
+      <w:r>
+        <w:t xml:space="preserve">5. </w:t>
+      </w:r>
+      <w:proofErr w:type="spellStart"/>
+      <w:r>
+        <w:t>Umbellularia_californica</w:t>
+      </w:r>
+      <w:proofErr w:type="spellEnd"/>
+      <w:r>
+        <w:t>_(UcFatB1)</w:t>
+      </w:r>
+    </w:p>
+    <w:p>
+      <w:pPr>
+        <w:pStyle w:val="BodyText"/>
+        <w:jc w:val="both"/>
+      </w:pPr>
+      <w:r>
+        <w:t xml:space="preserve">While it has already been reported that the Cuphea </w:t>
+      </w:r>
+      <w:proofErr w:type="spellStart"/>
+      <w:r>
+        <w:t>viscossima</w:t>
+      </w:r>
+      <w:proofErr w:type="spellEnd"/>
+      <w:r>
+        <w:t xml:space="preserve"> class of enzymes has extremely similar features and it is hard for a machine learning model to learn useful information from such a feature set, the model may have failed to </w:t>
+      </w:r>
+      <w:r>
+        <w:t>learn</w:t>
+      </w:r>
+      <w:r>
+        <w:t xml:space="preserve"> important features </w:t>
+      </w:r>
+      <w:r>
+        <w:t>relevant to</w:t>
+      </w:r>
+      <w:r>
+        <w:t xml:space="preserve"> the </w:t>
+      </w:r>
+      <w:proofErr w:type="spellStart"/>
+      <w:r>
+        <w:t>Umbellularia_</w:t>
+      </w:r>
+      <w:r>
+        <w:t>c</w:t>
+      </w:r>
+      <w:r>
+        <w:t>alifornia</w:t>
+      </w:r>
+      <w:proofErr w:type="spellEnd"/>
+      <w:r>
+        <w:t xml:space="preserve"> class of enzymes during </w:t>
+      </w:r>
+      <w:r>
+        <w:t xml:space="preserve">training </w:t>
+      </w:r>
+      <w:r>
+        <w:t>because both of them fell in the test set due to the random nature of our training set creation and unavailability of similar enzymes in the training set.</w:t>
+      </w:r>
+      <w:r>
+        <w:t xml:space="preserve"> </w:t>
+      </w:r>
+    </w:p>
+    <w:p>
+      <w:pPr>
+        <w:pStyle w:val="BodyText"/>
+        <w:jc w:val="both"/>
+      </w:pPr>
+      <w:r>
+        <w:t>To get a better estimate of the variance in model prediction, the model was simulated 10,000 times by varying the random seed with the above mentioned hyperparameters and k-</w:t>
+      </w:r>
+      <w:proofErr w:type="spellStart"/>
+      <w:r>
         <w:t>mer</w:t>
       </w:r>
       <w:proofErr w:type="spellEnd"/>
       <w:r>
-        <w:t xml:space="preserve"> length </w:t>
-      </w:r>
-      <w:r>
-        <w:t>11. This will result in different training data and initialization parameters for SVM.</w:t>
+        <w:t xml:space="preserve"> length 11. This will result in different training data and initialization parameters for SVM.</w:t>
       </w:r>
     </w:p>
     <w:p>
@@ -3358,24 +3142,29 @@
         <w:rPr>
           <w:noProof/>
         </w:rPr>
-        <w:lastRenderedPageBreak/>
         <w:drawing>
-          <wp:inline distT="0" distB="0" distL="0" distR="0" wp14:anchorId="58A6CD35" wp14:editId="121B5122">
+          <wp:inline distT="0" distB="0" distL="0" distR="0" wp14:anchorId="58A6CD35" wp14:editId="0F512C42">
             <wp:extent cx="5334000" cy="3556000"/>
             <wp:effectExtent l="0" t="0" r="0" b="0"/>
-            <wp:docPr id="4" name="Picture" descr="trainhist" title="Training Accuracy Histogram"/>
+            <wp:docPr id="4" name="Picture"/>
             <wp:cNvGraphicFramePr/>
             <a:graphic xmlns:a="http://schemas.openxmlformats.org/drawingml/2006/main">
               <a:graphicData uri="http://schemas.openxmlformats.org/drawingml/2006/picture">
                 <pic:pic xmlns:pic="http://schemas.openxmlformats.org/drawingml/2006/picture">
                   <pic:nvPicPr>
-                    <pic:cNvPr id="0" name="Picture" descr="../Images/ModelTrainAcc.png"/>
+                    <pic:cNvPr id="4" name="Picture"/>
                     <pic:cNvPicPr>
                       <a:picLocks noChangeAspect="1" noChangeArrowheads="1"/>
                     </pic:cNvPicPr>
                   </pic:nvPicPr>
                   <pic:blipFill>
-                    <a:blip r:embed="rId14"/>
+                    <a:blip r:embed="rId14">
+                      <a:extLst>
+                        <a:ext uri="{28A0092B-C50C-407E-A947-70E740481C1C}">
+                          <a14:useLocalDpi xmlns:a14="http://schemas.microsoft.com/office/drawing/2010/main" val="0"/>
+                        </a:ext>
+                      </a:extLst>
+                    </a:blip>
                     <a:stretch>
                       <a:fillRect/>
                     </a:stretch>
@@ -3420,23 +3209,30 @@
         <w:rPr>
           <w:noProof/>
         </w:rPr>
+        <w:lastRenderedPageBreak/>
         <w:drawing>
-          <wp:inline distT="0" distB="0" distL="0" distR="0" wp14:anchorId="3D0447E3" wp14:editId="6846B4B1">
+          <wp:inline distT="0" distB="0" distL="0" distR="0" wp14:anchorId="3D0447E3" wp14:editId="142116CE">
             <wp:extent cx="5334000" cy="3556000"/>
             <wp:effectExtent l="0" t="0" r="0" b="0"/>
-            <wp:docPr id="5" name="Picture" descr="testhist" title="Test Accuracy Histogram"/>
+            <wp:docPr id="5" name="Picture"/>
             <wp:cNvGraphicFramePr/>
             <a:graphic xmlns:a="http://schemas.openxmlformats.org/drawingml/2006/main">
               <a:graphicData uri="http://schemas.openxmlformats.org/drawingml/2006/picture">
                 <pic:pic xmlns:pic="http://schemas.openxmlformats.org/drawingml/2006/picture">
                   <pic:nvPicPr>
-                    <pic:cNvPr id="0" name="Picture" descr="../Images/ModelTestAcc.png"/>
+                    <pic:cNvPr id="5" name="Picture"/>
                     <pic:cNvPicPr>
                       <a:picLocks noChangeAspect="1" noChangeArrowheads="1"/>
                     </pic:cNvPicPr>
                   </pic:nvPicPr>
                   <pic:blipFill>
-                    <a:blip r:embed="rId15"/>
+                    <a:blip r:embed="rId15">
+                      <a:extLst>
+                        <a:ext uri="{28A0092B-C50C-407E-A947-70E740481C1C}">
+                          <a14:useLocalDpi xmlns:a14="http://schemas.microsoft.com/office/drawing/2010/main" val="0"/>
+                        </a:ext>
+                      </a:extLst>
+                    </a:blip>
                     <a:stretch>
                       <a:fillRect/>
                     </a:stretch>
@@ -3468,13 +3264,113 @@
         <w:pStyle w:val="Heading1"/>
         <w:jc w:val="both"/>
       </w:pPr>
-      <w:bookmarkStart w:id="22" w:name="conclusion"/>
-      <w:commentRangeStart w:id="23"/>
+      <w:bookmarkStart w:id="21" w:name="conclusion"/>
       <w:r>
         <w:t>Conclusion</w:t>
       </w:r>
+      <w:bookmarkEnd w:id="21"/>
+    </w:p>
+    <w:p>
+      <w:pPr>
+        <w:pStyle w:val="FirstParagraph"/>
+        <w:jc w:val="both"/>
+      </w:pPr>
+      <w:r>
+        <w:t>The model variance is high and the model test accuracy is highly dependent on the training set.</w:t>
+      </w:r>
+      <w:r>
+        <w:t xml:space="preserve"> The model has also failed to successfully learn the </w:t>
+      </w:r>
+      <w:r>
+        <w:t xml:space="preserve">Cuphea </w:t>
+      </w:r>
+      <w:proofErr w:type="spellStart"/>
+      <w:r>
+        <w:t>viscossima</w:t>
+      </w:r>
+      <w:proofErr w:type="spellEnd"/>
+      <w:r>
+        <w:t xml:space="preserve"> class of enzymes due to their high sequence similarity. It is important that we add additional features to distinguish between the enzymes of this class.  </w:t>
+      </w:r>
+    </w:p>
+    <w:p>
+      <w:pPr>
+        <w:pStyle w:val="Heading1"/>
+        <w:jc w:val="both"/>
+      </w:pPr>
+      <w:bookmarkStart w:id="22" w:name="future-work"/>
+      <w:proofErr w:type="spellStart"/>
+      <w:r>
+        <w:t>Fu</w:t>
+      </w:r>
+      <w:proofErr w:type="spellEnd"/>
+      <w:r>
+        <w:t>ture Work</w:t>
+      </w:r>
       <w:bookmarkEnd w:id="22"/>
-      <w:commentRangeEnd w:id="23"/>
+    </w:p>
+    <w:p>
+      <w:pPr>
+        <w:pStyle w:val="FirstParagraph"/>
+        <w:jc w:val="both"/>
+      </w:pPr>
+      <w:r>
+        <w:t>The model variance can be reduced by:</w:t>
+      </w:r>
+    </w:p>
+    <w:p>
+      <w:pPr>
+        <w:pStyle w:val="Compact"/>
+        <w:numPr>
+          <w:ilvl w:val="0"/>
+          <w:numId w:val="12"/>
+        </w:numPr>
+        <w:jc w:val="both"/>
+      </w:pPr>
+      <w:r>
+        <w:t>Increasing the training set.</w:t>
+      </w:r>
+    </w:p>
+    <w:p>
+      <w:pPr>
+        <w:pStyle w:val="Compact"/>
+        <w:numPr>
+          <w:ilvl w:val="0"/>
+          <w:numId w:val="12"/>
+        </w:numPr>
+        <w:jc w:val="both"/>
+      </w:pPr>
+      <w:r>
+        <w:t>Adding relevant features.</w:t>
+      </w:r>
+    </w:p>
+    <w:p>
+      <w:pPr>
+        <w:pStyle w:val="Compact"/>
+        <w:numPr>
+          <w:ilvl w:val="0"/>
+          <w:numId w:val="12"/>
+        </w:numPr>
+        <w:jc w:val="both"/>
+      </w:pPr>
+      <w:r>
+        <w:t>Creating an ensemble model, where each individual model is trained on a subset of training samples and finally their combined prediction is taken into account.</w:t>
+      </w:r>
+    </w:p>
+    <w:p>
+      <w:pPr>
+        <w:pStyle w:val="Heading2"/>
+        <w:jc w:val="both"/>
+      </w:pPr>
+      <w:bookmarkStart w:id="23" w:name="addition-of-training-data"/>
+      <w:r>
+        <w:t xml:space="preserve">Addition of training </w:t>
+      </w:r>
+      <w:commentRangeStart w:id="24"/>
+      <w:r>
+        <w:t>data</w:t>
+      </w:r>
+      <w:commentRangeEnd w:id="24"/>
       <w:r>
         <w:rPr>
           <w:rStyle w:val="CommentReference"/>
@@ -3483,97 +3379,24 @@
           <w:bCs w:val="0"/>
           <w:color w:val="auto"/>
         </w:rPr>
-        <w:commentReference w:id="23"/>
-      </w:r>
-    </w:p>
-    <w:p>
-      <w:pPr>
-        <w:pStyle w:val="FirstParagraph"/>
-        <w:jc w:val="both"/>
-      </w:pPr>
-      <w:r>
-        <w:t>The model variance is high and the model test accuracy is highly dependent on the t</w:t>
-      </w:r>
-      <w:r>
-        <w:t>raining set.</w:t>
-      </w:r>
-    </w:p>
-    <w:p>
-      <w:pPr>
-        <w:pStyle w:val="Heading1"/>
-        <w:jc w:val="both"/>
-      </w:pPr>
-      <w:bookmarkStart w:id="24" w:name="future-work"/>
-      <w:r>
-        <w:lastRenderedPageBreak/>
-        <w:t>Future Work</w:t>
-      </w:r>
-      <w:bookmarkEnd w:id="24"/>
-    </w:p>
-    <w:p>
-      <w:pPr>
-        <w:pStyle w:val="FirstParagraph"/>
-        <w:jc w:val="both"/>
-      </w:pPr>
-      <w:r>
-        <w:t>The model variance can be reduced by:</w:t>
-      </w:r>
-    </w:p>
-    <w:p>
-      <w:pPr>
-        <w:pStyle w:val="Compact"/>
-        <w:numPr>
-          <w:ilvl w:val="0"/>
-          <w:numId w:val="12"/>
-        </w:numPr>
-        <w:jc w:val="both"/>
-      </w:pPr>
-      <w:r>
-        <w:t>Increasing the training set.</w:t>
-      </w:r>
-    </w:p>
-    <w:p>
-      <w:pPr>
-        <w:pStyle w:val="Compact"/>
-        <w:numPr>
-          <w:ilvl w:val="0"/>
-          <w:numId w:val="12"/>
-        </w:numPr>
-        <w:jc w:val="both"/>
-      </w:pPr>
-      <w:r>
-        <w:t>Adding relevant features.</w:t>
-      </w:r>
-    </w:p>
-    <w:p>
-      <w:pPr>
-        <w:pStyle w:val="Compact"/>
-        <w:numPr>
-          <w:ilvl w:val="0"/>
-          <w:numId w:val="12"/>
-        </w:numPr>
-        <w:jc w:val="both"/>
-      </w:pPr>
-      <w:r>
-        <w:t>Creating an ensemble model, where each individual model is trained on a subset of training samples and finally their combined prediction i</w:t>
-      </w:r>
-      <w:r>
-        <w:t>s taken into account.</w:t>
-      </w:r>
+        <w:commentReference w:id="24"/>
+      </w:r>
+      <w:r>
+        <w:t>:</w:t>
+      </w:r>
+      <w:bookmarkEnd w:id="23"/>
     </w:p>
     <w:p>
       <w:pPr>
         <w:pStyle w:val="Heading2"/>
         <w:jc w:val="both"/>
       </w:pPr>
-      <w:bookmarkStart w:id="25" w:name="addition-of-training-data"/>
-      <w:r>
-        <w:t xml:space="preserve">Addition of training </w:t>
-      </w:r>
+      <w:bookmarkStart w:id="25" w:name="addition-of-relevant-features"/>
       <w:commentRangeStart w:id="26"/>
       <w:r>
-        <w:t>data</w:t>
-      </w:r>
+        <w:t>Addition of relevant features:</w:t>
+      </w:r>
+      <w:bookmarkEnd w:id="25"/>
       <w:commentRangeEnd w:id="26"/>
       <w:r>
         <w:rPr>
@@ -3585,20 +3408,16 @@
         </w:rPr>
         <w:commentReference w:id="26"/>
       </w:r>
-      <w:r>
-        <w:t>:</w:t>
-      </w:r>
-      <w:bookmarkEnd w:id="25"/>
-    </w:p>
-    <w:p>
-      <w:pPr>
-        <w:pStyle w:val="Heading2"/>
-        <w:jc w:val="both"/>
-      </w:pPr>
-      <w:bookmarkStart w:id="27" w:name="addition-of-relevant-features"/>
+    </w:p>
+    <w:p>
+      <w:pPr>
+        <w:pStyle w:val="Heading1"/>
+        <w:jc w:val="both"/>
+      </w:pPr>
+      <w:bookmarkStart w:id="27" w:name="references"/>
       <w:commentRangeStart w:id="28"/>
       <w:r>
-        <w:t>Addition of relevant features:</w:t>
+        <w:t>References</w:t>
       </w:r>
       <w:bookmarkEnd w:id="27"/>
       <w:commentRangeEnd w:id="28"/>
@@ -3615,29 +3434,6 @@
     </w:p>
     <w:p>
       <w:pPr>
-        <w:pStyle w:val="Heading1"/>
-        <w:jc w:val="both"/>
-      </w:pPr>
-      <w:bookmarkStart w:id="29" w:name="references"/>
-      <w:commentRangeStart w:id="30"/>
-      <w:r>
-        <w:t>References</w:t>
-      </w:r>
-      <w:bookmarkEnd w:id="29"/>
-      <w:commentRangeEnd w:id="30"/>
-      <w:r>
-        <w:rPr>
-          <w:rStyle w:val="CommentReference"/>
-          <w:rFonts w:asciiTheme="minorHAnsi" w:eastAsiaTheme="minorHAnsi" w:hAnsiTheme="minorHAnsi" w:cstheme="minorBidi"/>
-          <w:b w:val="0"/>
-          <w:bCs w:val="0"/>
-          <w:color w:val="auto"/>
-        </w:rPr>
-        <w:commentReference w:id="30"/>
-      </w:r>
-    </w:p>
-    <w:p>
-      <w:pPr>
         <w:pStyle w:val="Compact"/>
         <w:numPr>
           <w:ilvl w:val="0"/>
@@ -3668,10 +3464,7 @@
         <w:t>, Jia Deng</w:t>
       </w:r>
       <w:r>
-        <w:t>, Hao Su, Jonathan Krause, Sanjeev Satheesh, Sean</w:t>
-      </w:r>
-      <w:r>
-        <w:t xml:space="preserve"> Ma, Zhiheng Huang, Andrej Karpathy, Aditya Khosla, Michael Bernstein, Alexander C. Berg and Li Fei-Fei. (* = equal contribution) ImageNet Large Scale Visual Recognition Challenge</w:t>
+        <w:t>, Hao Su, Jonathan Krause, Sanjeev Satheesh, Sean Ma, Zhiheng Huang, Andrej Karpathy, Aditya Khosla, Michael Bernstein, Alexander C. Berg and Li Fei-Fei. (* = equal contribution) ImageNet Large Scale Visual Recognition Challenge</w:t>
       </w:r>
     </w:p>
     <w:p>
@@ -3723,7 +3516,7 @@
       </w:r>
     </w:p>
   </w:comment>
-  <w:comment w:id="21" w:author="Banerjee, Deepro" w:date="2020-08-17T17:58:00Z" w:initials="BD">
+  <w:comment w:id="24" w:author="Banerjee, Deepro" w:date="2020-08-17T17:52:00Z" w:initials="BD">
     <w:p>
       <w:pPr>
         <w:pStyle w:val="CommentText"/>
@@ -3734,12 +3527,25 @@
         </w:rPr>
         <w:annotationRef/>
       </w:r>
-      <w:r>
-        <w:t>This section is still incomplete, I will add more results here.</w:t>
+      <w:proofErr w:type="spellStart"/>
+      <w:r>
+        <w:t>Soodabeh</w:t>
+      </w:r>
+      <w:proofErr w:type="spellEnd"/>
+      <w:r>
+        <w:t xml:space="preserve">, if you can add more information about the database that you referred to during our last meeting with Mike from where we can mine more </w:t>
+      </w:r>
+      <w:proofErr w:type="spellStart"/>
+      <w:r>
+        <w:t>thioesterase</w:t>
+      </w:r>
+      <w:proofErr w:type="spellEnd"/>
+      <w:r>
+        <w:t xml:space="preserve"> enzyme sequences and why you think that will be an useful or relevant database, it will be great.  </w:t>
       </w:r>
     </w:p>
   </w:comment>
-  <w:comment w:id="23" w:author="Banerjee, Deepro" w:date="2020-08-17T17:59:00Z" w:initials="BD">
+  <w:comment w:id="26" w:author="Banerjee, Deepro" w:date="2020-08-17T17:54:00Z" w:initials="BD">
     <w:p>
       <w:pPr>
         <w:pStyle w:val="CommentText"/>
@@ -3751,11 +3557,19 @@
         <w:annotationRef/>
       </w:r>
       <w:r>
-        <w:t>Will add more once I have added results</w:t>
+        <w:t xml:space="preserve">Veda and </w:t>
+      </w:r>
+      <w:proofErr w:type="spellStart"/>
+      <w:r>
+        <w:t>Soodabeh</w:t>
+      </w:r>
+      <w:proofErr w:type="spellEnd"/>
+      <w:r>
+        <w:t xml:space="preserve">, it will be great if you guys can think of some enzyme specific features that you think will be relevant to our problem and add those here. Citations showing that the features made a difference in previous cases will be an added bonus. </w:t>
       </w:r>
     </w:p>
   </w:comment>
-  <w:comment w:id="26" w:author="Banerjee, Deepro" w:date="2020-08-17T17:52:00Z" w:initials="BD">
+  <w:comment w:id="28" w:author="Banerjee, Deepro" w:date="2020-08-17T17:59:00Z" w:initials="BD">
     <w:p>
       <w:pPr>
         <w:pStyle w:val="CommentText"/>
@@ -3766,64 +3580,8 @@
         </w:rPr>
         <w:annotationRef/>
       </w:r>
-      <w:proofErr w:type="spellStart"/>
-      <w:r>
-        <w:t>Soodabeh</w:t>
-      </w:r>
-      <w:proofErr w:type="spellEnd"/>
-      <w:r>
-        <w:t xml:space="preserve">, if you can add more information about the database that you referred to during our last meeting with Mike from where we can mine more </w:t>
-      </w:r>
-      <w:proofErr w:type="spellStart"/>
-      <w:r>
-        <w:t>thioesterase</w:t>
-      </w:r>
-      <w:proofErr w:type="spellEnd"/>
-      <w:r>
-        <w:t xml:space="preserve"> enzyme sequences and why you think that will be an useful or relevant database, it will be great.  </w:t>
-      </w:r>
-    </w:p>
-  </w:comment>
-  <w:comment w:id="28" w:author="Banerjee, Deepro" w:date="2020-08-17T17:54:00Z" w:initials="BD">
-    <w:p>
-      <w:pPr>
-        <w:pStyle w:val="CommentText"/>
-      </w:pPr>
-      <w:r>
-        <w:rPr>
-          <w:rStyle w:val="CommentReference"/>
-        </w:rPr>
-        <w:annotationRef/>
-      </w:r>
-      <w:r>
-        <w:t xml:space="preserve">Veda and </w:t>
-      </w:r>
-      <w:proofErr w:type="spellStart"/>
-      <w:r>
-        <w:t>Soodabeh</w:t>
-      </w:r>
-      <w:proofErr w:type="spellEnd"/>
-      <w:r>
-        <w:t xml:space="preserve">, it will be great if you guys can think of some enzyme specific features that you think will be relevant to our problem and add those here. Citations showing that the features made a difference in previous cases will be an added bonus. </w:t>
-      </w:r>
-    </w:p>
-  </w:comment>
-  <w:comment w:id="30" w:author="Banerjee, Deepro" w:date="2020-08-17T17:59:00Z" w:initials="BD">
-    <w:p>
-      <w:pPr>
-        <w:pStyle w:val="CommentText"/>
-      </w:pPr>
-      <w:r>
-        <w:rPr>
-          <w:rStyle w:val="CommentReference"/>
-        </w:rPr>
-        <w:annotationRef/>
-      </w:r>
-      <w:r>
-        <w:t xml:space="preserve">I have not added citations yet. </w:t>
-      </w:r>
-      <w:r>
-        <w:t xml:space="preserve">If you guys wish to add a paper as a citation, you can just list the </w:t>
+      <w:r>
+        <w:t xml:space="preserve">I have not added citations yet. If you guys wish to add a paper as a citation, you can just list the </w:t>
       </w:r>
       <w:proofErr w:type="spellStart"/>
       <w:r>
@@ -3841,8 +3599,6 @@
 <file path=word/commentsExtended.xml><?xml version="1.0" encoding="utf-8"?>
 <w15:commentsEx xmlns:wpc="http://schemas.microsoft.com/office/word/2010/wordprocessingCanvas" xmlns:cx="http://schemas.microsoft.com/office/drawing/2014/chartex" xmlns:cx1="http://schemas.microsoft.com/office/drawing/2015/9/8/chartex" xmlns:cx2="http://schemas.microsoft.com/office/drawing/2015/10/21/chartex" xmlns:cx3="http://schemas.microsoft.com/office/drawing/2016/5/9/chartex" xmlns:cx4="http://schemas.microsoft.com/office/drawing/2016/5/10/chartex" xmlns:cx5="http://schemas.microsoft.com/office/drawing/2016/5/11/chartex" xmlns:cx6="http://schemas.microsoft.com/office/drawing/2016/5/12/chartex" xmlns:cx7="http://schemas.microsoft.com/office/drawing/2016/5/13/chartex" xmlns:cx8="http://schemas.microsoft.com/office/drawing/2016/5/14/chartex" xmlns:mc="http://schemas.openxmlformats.org/markup-compatibility/2006" xmlns:aink="http://schemas.microsoft.com/office/drawing/2016/ink" xmlns:am3d="http://schemas.microsoft.com/office/drawing/2017/model3d" xmlns:o="urn:schemas-microsoft-com:office:office" xmlns:r="http://schemas.openxmlformats.org/officeDocument/2006/relationships" xmlns:m="http://schemas.openxmlformats.org/officeDocument/2006/math" xmlns:v="urn:schemas-microsoft-com:vml" xmlns:wp14="http://schemas.microsoft.com/office/word/2010/wordprocessingDrawing" xmlns:wp="http://schemas.openxmlformats.org/drawingml/2006/wordprocessingDrawing" xmlns:w10="urn:schemas-microsoft-com:office:word" xmlns:w="http://schemas.openxmlformats.org/wordprocessingml/2006/main" xmlns:w14="http://schemas.microsoft.com/office/word/2010/wordml" xmlns:w15="http://schemas.microsoft.com/office/word/2012/wordml" xmlns:w16cex="http://schemas.microsoft.com/office/word/2018/wordml/cex" xmlns:w16cid="http://schemas.microsoft.com/office/word/2016/wordml/cid" xmlns:w16="http://schemas.microsoft.com/office/word/2018/wordml" xmlns:w16se="http://schemas.microsoft.com/office/word/2015/wordml/symex" xmlns:wpg="http://schemas.microsoft.com/office/word/2010/wordprocessingGroup" xmlns:wpi="http://schemas.microsoft.com/office/word/2010/wordprocessingInk" xmlns:wne="http://schemas.microsoft.com/office/word/2006/wordml" xmlns:wps="http://schemas.microsoft.com/office/word/2010/wordprocessingShape" mc:Ignorable="w14 w15 w16se w16cid w16 w16cex wp14">
   <w15:commentEx w15:paraId="7198581F" w15:done="0"/>
-  <w15:commentEx w15:paraId="7C799571" w15:done="0"/>
-  <w15:commentEx w15:paraId="5F671DBD" w15:done="0"/>
   <w15:commentEx w15:paraId="11ECC816" w15:done="0"/>
   <w15:commentEx w15:paraId="43C4A119" w15:done="0"/>
   <w15:commentEx w15:paraId="69652342" w15:done="0"/>
@@ -3852,8 +3608,6 @@
 <file path=word/commentsExtensible.xml><?xml version="1.0" encoding="utf-8"?>
 <w16cex:commentsExtensible xmlns:wpc="http://schemas.microsoft.com/office/word/2010/wordprocessingCanvas" xmlns:cx="http://schemas.microsoft.com/office/drawing/2014/chartex" xmlns:cx1="http://schemas.microsoft.com/office/drawing/2015/9/8/chartex" xmlns:cx2="http://schemas.microsoft.com/office/drawing/2015/10/21/chartex" xmlns:cx3="http://schemas.microsoft.com/office/drawing/2016/5/9/chartex" xmlns:cx4="http://schemas.microsoft.com/office/drawing/2016/5/10/chartex" xmlns:cx5="http://schemas.microsoft.com/office/drawing/2016/5/11/chartex" xmlns:cx6="http://schemas.microsoft.com/office/drawing/2016/5/12/chartex" xmlns:cx7="http://schemas.microsoft.com/office/drawing/2016/5/13/chartex" xmlns:cx8="http://schemas.microsoft.com/office/drawing/2016/5/14/chartex" xmlns:mc="http://schemas.openxmlformats.org/markup-compatibility/2006" xmlns:aink="http://schemas.microsoft.com/office/drawing/2016/ink" xmlns:am3d="http://schemas.microsoft.com/office/drawing/2017/model3d" xmlns:o="urn:schemas-microsoft-com:office:office" xmlns:r="http://schemas.openxmlformats.org/officeDocument/2006/relationships" xmlns:m="http://schemas.openxmlformats.org/officeDocument/2006/math" xmlns:v="urn:schemas-microsoft-com:vml" xmlns:wp14="http://schemas.microsoft.com/office/word/2010/wordprocessingDrawing" xmlns:wp="http://schemas.openxmlformats.org/drawingml/2006/wordprocessingDrawing" xmlns:w10="urn:schemas-microsoft-com:office:word" xmlns:w="http://schemas.openxmlformats.org/wordprocessingml/2006/main" xmlns:w14="http://schemas.microsoft.com/office/word/2010/wordml" xmlns:w15="http://schemas.microsoft.com/office/word/2012/wordml" xmlns:w16cex="http://schemas.microsoft.com/office/word/2018/wordml/cex" xmlns:w16cid="http://schemas.microsoft.com/office/word/2016/wordml/cid" xmlns:w16="http://schemas.microsoft.com/office/word/2018/wordml" xmlns:w16se="http://schemas.microsoft.com/office/word/2015/wordml/symex" xmlns:wpg="http://schemas.microsoft.com/office/word/2010/wordprocessingGroup" xmlns:wpi="http://schemas.microsoft.com/office/word/2010/wordprocessingInk" xmlns:wne="http://schemas.microsoft.com/office/word/2006/wordml" xmlns:wps="http://schemas.microsoft.com/office/word/2010/wordprocessingShape" mc:Ignorable="w14 w15 w16se w16cid w16 w16cex wp14">
   <w16cex:commentExtensible w16cex:durableId="22E54353" w16cex:dateUtc="2020-08-17T21:56:00Z"/>
-  <w16cex:commentExtensible w16cex:durableId="22E543CE" w16cex:dateUtc="2020-08-17T21:58:00Z"/>
-  <w16cex:commentExtensible w16cex:durableId="22E543F0" w16cex:dateUtc="2020-08-17T21:59:00Z"/>
   <w16cex:commentExtensible w16cex:durableId="22E54275" w16cex:dateUtc="2020-08-17T21:52:00Z"/>
   <w16cex:commentExtensible w16cex:durableId="22E542E9" w16cex:dateUtc="2020-08-17T21:54:00Z"/>
   <w16cex:commentExtensible w16cex:durableId="22E54411" w16cex:dateUtc="2020-08-17T21:59:00Z"/>
@@ -3863,8 +3617,6 @@
 <file path=word/commentsIds.xml><?xml version="1.0" encoding="utf-8"?>
 <w16cid:commentsIds xmlns:wpc="http://schemas.microsoft.com/office/word/2010/wordprocessingCanvas" xmlns:cx="http://schemas.microsoft.com/office/drawing/2014/chartex" xmlns:cx1="http://schemas.microsoft.com/office/drawing/2015/9/8/chartex" xmlns:cx2="http://schemas.microsoft.com/office/drawing/2015/10/21/chartex" xmlns:cx3="http://schemas.microsoft.com/office/drawing/2016/5/9/chartex" xmlns:cx4="http://schemas.microsoft.com/office/drawing/2016/5/10/chartex" xmlns:cx5="http://schemas.microsoft.com/office/drawing/2016/5/11/chartex" xmlns:cx6="http://schemas.microsoft.com/office/drawing/2016/5/12/chartex" xmlns:cx7="http://schemas.microsoft.com/office/drawing/2016/5/13/chartex" xmlns:cx8="http://schemas.microsoft.com/office/drawing/2016/5/14/chartex" xmlns:mc="http://schemas.openxmlformats.org/markup-compatibility/2006" xmlns:aink="http://schemas.microsoft.com/office/drawing/2016/ink" xmlns:am3d="http://schemas.microsoft.com/office/drawing/2017/model3d" xmlns:o="urn:schemas-microsoft-com:office:office" xmlns:r="http://schemas.openxmlformats.org/officeDocument/2006/relationships" xmlns:m="http://schemas.openxmlformats.org/officeDocument/2006/math" xmlns:v="urn:schemas-microsoft-com:vml" xmlns:wp14="http://schemas.microsoft.com/office/word/2010/wordprocessingDrawing" xmlns:wp="http://schemas.openxmlformats.org/drawingml/2006/wordprocessingDrawing" xmlns:w10="urn:schemas-microsoft-com:office:word" xmlns:w="http://schemas.openxmlformats.org/wordprocessingml/2006/main" xmlns:w14="http://schemas.microsoft.com/office/word/2010/wordml" xmlns:w15="http://schemas.microsoft.com/office/word/2012/wordml" xmlns:w16cex="http://schemas.microsoft.com/office/word/2018/wordml/cex" xmlns:w16cid="http://schemas.microsoft.com/office/word/2016/wordml/cid" xmlns:w16="http://schemas.microsoft.com/office/word/2018/wordml" xmlns:w16se="http://schemas.microsoft.com/office/word/2015/wordml/symex" xmlns:wpg="http://schemas.microsoft.com/office/word/2010/wordprocessingGroup" xmlns:wpi="http://schemas.microsoft.com/office/word/2010/wordprocessingInk" xmlns:wne="http://schemas.microsoft.com/office/word/2006/wordml" xmlns:wps="http://schemas.microsoft.com/office/word/2010/wordprocessingShape" mc:Ignorable="w14 w15 w16se w16cid w16 w16cex wp14">
   <w16cid:commentId w16cid:paraId="7198581F" w16cid:durableId="22E54353"/>
-  <w16cid:commentId w16cid:paraId="7C799571" w16cid:durableId="22E543CE"/>
-  <w16cid:commentId w16cid:paraId="5F671DBD" w16cid:durableId="22E543F0"/>
   <w16cid:commentId w16cid:paraId="11ECC816" w16cid:durableId="22E54275"/>
   <w16cid:commentId w16cid:paraId="43C4A119" w16cid:durableId="22E542E9"/>
   <w16cid:commentId w16cid:paraId="69652342" w16cid:durableId="22E54411"/>
@@ -4135,6 +3887,205 @@
     </w:lvl>
   </w:abstractNum>
   <w:abstractNum w:abstractNumId="2" w15:restartNumberingAfterBreak="0">
+    <w:nsid w:val="47B23087"/>
+    <w:multiLevelType w:val="hybridMultilevel"/>
+    <w:tmpl w:val="CCA6880E"/>
+    <w:lvl w:ilvl="0" w:tplc="0409000F">
+      <w:start w:val="1"/>
+      <w:numFmt w:val="decimal"/>
+      <w:lvlText w:val="%1."/>
+      <w:lvlJc w:val="left"/>
+      <w:pPr>
+        <w:ind w:left="720" w:hanging="360"/>
+      </w:pPr>
+    </w:lvl>
+    <w:lvl w:ilvl="1" w:tplc="04090019" w:tentative="1">
+      <w:start w:val="1"/>
+      <w:numFmt w:val="lowerLetter"/>
+      <w:lvlText w:val="%2."/>
+      <w:lvlJc w:val="left"/>
+      <w:pPr>
+        <w:ind w:left="1440" w:hanging="360"/>
+      </w:pPr>
+    </w:lvl>
+    <w:lvl w:ilvl="2" w:tplc="0409001B" w:tentative="1">
+      <w:start w:val="1"/>
+      <w:numFmt w:val="lowerRoman"/>
+      <w:lvlText w:val="%3."/>
+      <w:lvlJc w:val="right"/>
+      <w:pPr>
+        <w:ind w:left="2160" w:hanging="180"/>
+      </w:pPr>
+    </w:lvl>
+    <w:lvl w:ilvl="3" w:tplc="0409000F" w:tentative="1">
+      <w:start w:val="1"/>
+      <w:numFmt w:val="decimal"/>
+      <w:lvlText w:val="%4."/>
+      <w:lvlJc w:val="left"/>
+      <w:pPr>
+        <w:ind w:left="2880" w:hanging="360"/>
+      </w:pPr>
+    </w:lvl>
+    <w:lvl w:ilvl="4" w:tplc="04090019" w:tentative="1">
+      <w:start w:val="1"/>
+      <w:numFmt w:val="lowerLetter"/>
+      <w:lvlText w:val="%5."/>
+      <w:lvlJc w:val="left"/>
+      <w:pPr>
+        <w:ind w:left="3600" w:hanging="360"/>
+      </w:pPr>
+    </w:lvl>
+    <w:lvl w:ilvl="5" w:tplc="0409001B" w:tentative="1">
+      <w:start w:val="1"/>
+      <w:numFmt w:val="lowerRoman"/>
+      <w:lvlText w:val="%6."/>
+      <w:lvlJc w:val="right"/>
+      <w:pPr>
+        <w:ind w:left="4320" w:hanging="180"/>
+      </w:pPr>
+    </w:lvl>
+    <w:lvl w:ilvl="6" w:tplc="0409000F" w:tentative="1">
+      <w:start w:val="1"/>
+      <w:numFmt w:val="decimal"/>
+      <w:lvlText w:val="%7."/>
+      <w:lvlJc w:val="left"/>
+      <w:pPr>
+        <w:ind w:left="5040" w:hanging="360"/>
+      </w:pPr>
+    </w:lvl>
+    <w:lvl w:ilvl="7" w:tplc="04090019" w:tentative="1">
+      <w:start w:val="1"/>
+      <w:numFmt w:val="lowerLetter"/>
+      <w:lvlText w:val="%8."/>
+      <w:lvlJc w:val="left"/>
+      <w:pPr>
+        <w:ind w:left="5760" w:hanging="360"/>
+      </w:pPr>
+    </w:lvl>
+    <w:lvl w:ilvl="8" w:tplc="0409001B" w:tentative="1">
+      <w:start w:val="1"/>
+      <w:numFmt w:val="lowerRoman"/>
+      <w:lvlText w:val="%9."/>
+      <w:lvlJc w:val="right"/>
+      <w:pPr>
+        <w:ind w:left="6480" w:hanging="180"/>
+      </w:pPr>
+    </w:lvl>
+  </w:abstractNum>
+  <w:abstractNum w:abstractNumId="3" w15:restartNumberingAfterBreak="0">
+    <w:nsid w:val="4A1A0152"/>
+    <w:multiLevelType w:val="multilevel"/>
+    <w:tmpl w:val="A03CCE52"/>
+    <w:lvl w:ilvl="0">
+      <w:start w:val="1"/>
+      <w:numFmt w:val="decimal"/>
+      <w:lvlText w:val="%1."/>
+      <w:lvlJc w:val="left"/>
+      <w:pPr>
+        <w:tabs>
+          <w:tab w:val="num" w:pos="0"/>
+        </w:tabs>
+        <w:ind w:left="480" w:hanging="480"/>
+      </w:pPr>
+    </w:lvl>
+    <w:lvl w:ilvl="1">
+      <w:start w:val="1"/>
+      <w:numFmt w:val="decimal"/>
+      <w:lvlText w:val="%2."/>
+      <w:lvlJc w:val="left"/>
+      <w:pPr>
+        <w:tabs>
+          <w:tab w:val="num" w:pos="720"/>
+        </w:tabs>
+        <w:ind w:left="1200" w:hanging="480"/>
+      </w:pPr>
+    </w:lvl>
+    <w:lvl w:ilvl="2">
+      <w:start w:val="1"/>
+      <w:numFmt w:val="decimal"/>
+      <w:lvlText w:val="%3."/>
+      <w:lvlJc w:val="left"/>
+      <w:pPr>
+        <w:tabs>
+          <w:tab w:val="num" w:pos="1440"/>
+        </w:tabs>
+        <w:ind w:left="1920" w:hanging="480"/>
+      </w:pPr>
+    </w:lvl>
+    <w:lvl w:ilvl="3">
+      <w:start w:val="1"/>
+      <w:numFmt w:val="decimal"/>
+      <w:lvlText w:val="%4."/>
+      <w:lvlJc w:val="left"/>
+      <w:pPr>
+        <w:tabs>
+          <w:tab w:val="num" w:pos="2160"/>
+        </w:tabs>
+        <w:ind w:left="2640" w:hanging="480"/>
+      </w:pPr>
+    </w:lvl>
+    <w:lvl w:ilvl="4">
+      <w:start w:val="1"/>
+      <w:numFmt w:val="decimal"/>
+      <w:lvlText w:val="%5."/>
+      <w:lvlJc w:val="left"/>
+      <w:pPr>
+        <w:tabs>
+          <w:tab w:val="num" w:pos="2880"/>
+        </w:tabs>
+        <w:ind w:left="3360" w:hanging="480"/>
+      </w:pPr>
+    </w:lvl>
+    <w:lvl w:ilvl="5">
+      <w:start w:val="1"/>
+      <w:numFmt w:val="decimal"/>
+      <w:lvlText w:val="%6."/>
+      <w:lvlJc w:val="left"/>
+      <w:pPr>
+        <w:tabs>
+          <w:tab w:val="num" w:pos="3600"/>
+        </w:tabs>
+        <w:ind w:left="4080" w:hanging="480"/>
+      </w:pPr>
+    </w:lvl>
+    <w:lvl w:ilvl="6">
+      <w:start w:val="1"/>
+      <w:numFmt w:val="decimal"/>
+      <w:lvlText w:val="%7."/>
+      <w:lvlJc w:val="left"/>
+      <w:pPr>
+        <w:tabs>
+          <w:tab w:val="num" w:pos="4320"/>
+        </w:tabs>
+        <w:ind w:left="4800" w:hanging="480"/>
+      </w:pPr>
+    </w:lvl>
+    <w:lvl w:ilvl="7">
+      <w:start w:val="1"/>
+      <w:numFmt w:val="decimal"/>
+      <w:lvlText w:val="%8."/>
+      <w:lvlJc w:val="left"/>
+      <w:pPr>
+        <w:tabs>
+          <w:tab w:val="num" w:pos="5040"/>
+        </w:tabs>
+        <w:ind w:left="5520" w:hanging="480"/>
+      </w:pPr>
+    </w:lvl>
+    <w:lvl w:ilvl="8">
+      <w:start w:val="1"/>
+      <w:numFmt w:val="decimal"/>
+      <w:lvlText w:val="%9."/>
+      <w:lvlJc w:val="left"/>
+      <w:pPr>
+        <w:tabs>
+          <w:tab w:val="num" w:pos="5760"/>
+        </w:tabs>
+        <w:ind w:left="6240" w:hanging="480"/>
+      </w:pPr>
+    </w:lvl>
+  </w:abstractNum>
+  <w:abstractNum w:abstractNumId="4" w15:restartNumberingAfterBreak="0">
     <w:nsid w:val="71315DCA"/>
     <w:multiLevelType w:val="multilevel"/>
     <w:tmpl w:val="DAFCB398"/>
@@ -4461,7 +4412,7 @@
     </w:lvlOverride>
   </w:num>
   <w:num w:numId="9">
-    <w:abstractNumId w:val="2"/>
+    <w:abstractNumId w:val="4"/>
     <w:lvlOverride w:ilvl="0">
       <w:startOverride w:val="2"/>
     </w:lvlOverride>
@@ -4609,6 +4560,12 @@
     <w:lvlOverride w:ilvl="8">
       <w:startOverride w:val="1"/>
     </w:lvlOverride>
+  </w:num>
+  <w:num w:numId="14">
+    <w:abstractNumId w:val="2"/>
+  </w:num>
+  <w:num w:numId="15">
+    <w:abstractNumId w:val="3"/>
   </w:num>
 </w:numbering>
 </file>
@@ -4776,6 +4733,13 @@
     <w:lsdException w:name="Placeholder Text" w:semiHidden="1"/>
     <w:lsdException w:name="Light Shading"/>
     <w:lsdException w:name="Light List"/>
+    <w:lsdException w:name="Light Grid"/>
+    <w:lsdException w:name="Medium Shading 1"/>
+    <w:lsdException w:name="Medium Shading 2"/>
+    <w:lsdException w:name="Medium List 1"/>
+    <w:lsdException w:name="Medium List 2"/>
+    <w:lsdException w:name="Medium Grid 1"/>
+    <w:lsdException w:name="Medium Grid 2"/>
     <w:lsdException w:name="Medium Grid 3"/>
     <w:lsdException w:name="Dark List"/>
     <w:lsdException w:name="Colorful Shading"/>
@@ -5790,6 +5754,15 @@
       <w:sz w:val="18"/>
       <w:szCs w:val="18"/>
     </w:rPr>
+  </w:style>
+  <w:style w:type="paragraph" w:styleId="ListParagraph">
+    <w:name w:val="List Paragraph"/>
+    <w:basedOn w:val="Normal"/>
+    <w:rsid w:val="00D35D2D"/>
+    <w:pPr>
+      <w:ind w:left="720"/>
+      <w:contextualSpacing/>
+    </w:pPr>
   </w:style>
 </w:styles>
 </file>

</xml_diff>